<commit_message>
Updating files after presentation for submission.
</commit_message>
<xml_diff>
--- a/Mark_M._Young-Compensation_in_IT-CIS663.docx
+++ b/Mark_M._Young-Compensation_in_IT-CIS663.docx
@@ -48,6 +48,32 @@
     </w:p>
     <w:p>
       <w:pPr>
+        <w:pStyle w:val="Subtitle"/>
+      </w:pPr>
+      <w:r>
+        <w:t xml:space="preserve">CIS663-01-SP24</w:t>
+      </w:r>
+      <w:r>
+        <w:t xml:space="preserve"> </w:t>
+      </w:r>
+      <w:r>
+        <w:t xml:space="preserve">Term</w:t>
+      </w:r>
+      <w:r>
+        <w:t xml:space="preserve"> </w:t>
+      </w:r>
+      <w:r>
+        <w:t xml:space="preserve">Project</w:t>
+      </w:r>
+      <w:r>
+        <w:t xml:space="preserve"> </w:t>
+      </w:r>
+      <w:r>
+        <w:t xml:space="preserve">Report</w:t>
+      </w:r>
+    </w:p>
+    <w:p>
+      <w:pPr>
         <w:pStyle w:val="Author"/>
       </w:pPr>
       <w:r>
@@ -64,6 +90,12 @@
       </w:r>
       <w:r>
         <w:t xml:space="preserve">Young</w:t>
+      </w:r>
+      <w:r>
+        <w:t xml:space="preserve"> </w:t>
+      </w:r>
+      <w:r>
+        <w:t xml:space="preserve">(M00348726)</w:t>
       </w:r>
     </w:p>
     <w:p>
@@ -3616,7 +3648,7 @@
     </w:p>
     <w:bookmarkEnd w:id="31"/>
     <w:bookmarkEnd w:id="32"/>
-    <w:bookmarkStart w:id="57" w:name="methodology"/>
+    <w:bookmarkStart w:id="60" w:name="methodology"/>
     <w:p>
       <w:pPr>
         <w:pStyle w:val="Heading1"/>
@@ -3672,7 +3704,7 @@
         <w:t xml:space="preserve">regression were used to prioritize subsequent forward stepwise inclusion of variables.</w:t>
       </w:r>
     </w:p>
-    <w:bookmarkStart w:id="51" w:name="shape-of-the-data"/>
+    <w:bookmarkStart w:id="54" w:name="shape-of-the-data"/>
     <w:p>
       <w:pPr>
         <w:pStyle w:val="Heading2"/>
@@ -3706,25 +3738,262 @@
         <w:rPr>
           <w:rStyle w:val="FunctionTok"/>
         </w:rPr>
-        <w:t xml:space="preserve">ggdensity</w:t>
-      </w:r>
-      <w:r>
-        <w:rPr>
-          <w:rStyle w:val="NormalTok"/>
-        </w:rPr>
-        <w:t xml:space="preserve">(dat_sliced</w:t>
+        <w:t xml:space="preserve">ggscatter</w:t>
+      </w:r>
+      <w:r>
+        <w:rPr>
+          <w:rStyle w:val="NormalTok"/>
+        </w:rPr>
+        <w:t xml:space="preserve">(</w:t>
+      </w:r>
+      <w:r>
+        <w:br/>
+      </w:r>
+      <w:r>
+        <w:rPr>
+          <w:rStyle w:val="NormalTok"/>
+        </w:rPr>
+        <w:t xml:space="preserve">  dat_sliced, </w:t>
+      </w:r>
+      <w:r>
+        <w:rPr>
+          <w:rStyle w:val="AttributeTok"/>
+        </w:rPr>
+        <w:t xml:space="preserve">y=</w:t>
+      </w:r>
+      <w:r>
+        <w:rPr>
+          <w:rStyle w:val="StringTok"/>
+        </w:rPr>
+        <w:t xml:space="preserve">"ConvertedCompYearly.n"</w:t>
+      </w:r>
+      <w:r>
+        <w:rPr>
+          <w:rStyle w:val="NormalTok"/>
+        </w:rPr>
+        <w:t xml:space="preserve">, </w:t>
+      </w:r>
+      <w:r>
+        <w:rPr>
+          <w:rStyle w:val="AttributeTok"/>
+        </w:rPr>
+        <w:t xml:space="preserve">x=</w:t>
+      </w:r>
+      <w:r>
+        <w:rPr>
+          <w:rStyle w:val="StringTok"/>
+        </w:rPr>
+        <w:t xml:space="preserve">"YearsCodePro.n"</w:t>
+      </w:r>
+      <w:r>
+        <w:rPr>
+          <w:rStyle w:val="NormalTok"/>
+        </w:rPr>
+        <w:t xml:space="preserve">,</w:t>
+      </w:r>
+      <w:r>
+        <w:br/>
+      </w:r>
+      <w:r>
+        <w:rPr>
+          <w:rStyle w:val="NormalTok"/>
+        </w:rPr>
+        <w:t xml:space="preserve">  </w:t>
+      </w:r>
+      <w:r>
+        <w:rPr>
+          <w:rStyle w:val="AttributeTok"/>
+        </w:rPr>
+        <w:t xml:space="preserve">color=</w:t>
+      </w:r>
+      <w:r>
+        <w:rPr>
+          <w:rStyle w:val="StringTok"/>
+        </w:rPr>
+        <w:t xml:space="preserve">"black"</w:t>
+      </w:r>
+      <w:r>
+        <w:rPr>
+          <w:rStyle w:val="NormalTok"/>
+        </w:rPr>
+        <w:t xml:space="preserve">, </w:t>
+      </w:r>
+      <w:r>
+        <w:rPr>
+          <w:rStyle w:val="AttributeTok"/>
+        </w:rPr>
+        <w:t xml:space="preserve">size=</w:t>
+      </w:r>
+      <w:r>
+        <w:rPr>
+          <w:rStyle w:val="FloatTok"/>
+        </w:rPr>
+        <w:t xml:space="preserve">0.75</w:t>
+      </w:r>
+      <w:r>
+        <w:rPr>
+          <w:rStyle w:val="NormalTok"/>
+        </w:rPr>
+        <w:t xml:space="preserve">,</w:t>
+      </w:r>
+      <w:r>
+        <w:br/>
+      </w:r>
+      <w:r>
+        <w:rPr>
+          <w:rStyle w:val="NormalTok"/>
+        </w:rPr>
+        <w:t xml:space="preserve">  </w:t>
+      </w:r>
+      <w:r>
+        <w:rPr>
+          <w:rStyle w:val="AttributeTok"/>
+        </w:rPr>
+        <w:t xml:space="preserve">conf.int=</w:t>
+      </w:r>
+      <w:r>
+        <w:rPr>
+          <w:rStyle w:val="ConstantTok"/>
+        </w:rPr>
+        <w:t xml:space="preserve">TRUE</w:t>
+      </w:r>
+      <w:r>
+        <w:rPr>
+          <w:rStyle w:val="NormalTok"/>
+        </w:rPr>
+        <w:t xml:space="preserve">,</w:t>
+      </w:r>
+      <w:r>
+        <w:br/>
+      </w:r>
+      <w:r>
+        <w:rPr>
+          <w:rStyle w:val="NormalTok"/>
+        </w:rPr>
+        <w:t xml:space="preserve">  </w:t>
+      </w:r>
+      <w:r>
+        <w:rPr>
+          <w:rStyle w:val="AttributeTok"/>
+        </w:rPr>
+        <w:t xml:space="preserve">add.params=</w:t>
+      </w:r>
+      <w:r>
+        <w:rPr>
+          <w:rStyle w:val="FunctionTok"/>
+        </w:rPr>
+        <w:t xml:space="preserve">list</w:t>
+      </w:r>
+      <w:r>
+        <w:rPr>
+          <w:rStyle w:val="NormalTok"/>
+        </w:rPr>
+        <w:t xml:space="preserve">(</w:t>
+      </w:r>
+      <w:r>
+        <w:rPr>
+          <w:rStyle w:val="AttributeTok"/>
+        </w:rPr>
+        <w:t xml:space="preserve">color=</w:t>
+      </w:r>
+      <w:r>
+        <w:rPr>
+          <w:rStyle w:val="StringTok"/>
+        </w:rPr>
+        <w:t xml:space="preserve">"darkblue"</w:t>
+      </w:r>
+      <w:r>
+        <w:rPr>
+          <w:rStyle w:val="NormalTok"/>
+        </w:rPr>
+        <w:t xml:space="preserve">, </w:t>
+      </w:r>
+      <w:r>
+        <w:rPr>
+          <w:rStyle w:val="AttributeTok"/>
+        </w:rPr>
+        <w:t xml:space="preserve">fill=</w:t>
+      </w:r>
+      <w:r>
+        <w:rPr>
+          <w:rStyle w:val="StringTok"/>
+        </w:rPr>
+        <w:t xml:space="preserve">"lightblue"</w:t>
+      </w:r>
+      <w:r>
+        <w:rPr>
+          <w:rStyle w:val="NormalTok"/>
+        </w:rPr>
+        <w:t xml:space="preserve">, </w:t>
+      </w:r>
+      <w:r>
+        <w:rPr>
+          <w:rStyle w:val="AttributeTok"/>
+        </w:rPr>
+        <w:t xml:space="preserve">size=</w:t>
+      </w:r>
+      <w:r>
+        <w:rPr>
+          <w:rStyle w:val="FloatTok"/>
+        </w:rPr>
+        <w:t xml:space="preserve">0.5</w:t>
+      </w:r>
+      <w:r>
+        <w:rPr>
+          <w:rStyle w:val="NormalTok"/>
+        </w:rPr>
+        <w:t xml:space="preserve">),</w:t>
+      </w:r>
+      <w:r>
+        <w:br/>
+      </w:r>
+      <w:r>
+        <w:rPr>
+          <w:rStyle w:val="NormalTok"/>
+        </w:rPr>
+        <w:t xml:space="preserve">  </w:t>
+      </w:r>
+      <w:r>
+        <w:rPr>
+          <w:rStyle w:val="CommentTok"/>
+        </w:rPr>
+        <w:t xml:space="preserve">#color="group",</w:t>
+      </w:r>
+      <w:r>
+        <w:br/>
+      </w:r>
+      <w:r>
+        <w:rPr>
+          <w:rStyle w:val="NormalTok"/>
+        </w:rPr>
+        <w:t xml:space="preserve">  </w:t>
+      </w:r>
+      <w:r>
+        <w:rPr>
+          <w:rStyle w:val="AttributeTok"/>
+        </w:rPr>
+        <w:t xml:space="preserve">add=</w:t>
+      </w:r>
+      <w:r>
+        <w:rPr>
+          <w:rStyle w:val="StringTok"/>
+        </w:rPr>
+        <w:t xml:space="preserve">"reg.line"</w:t>
+      </w:r>
+      <w:r>
+        <w:br/>
+      </w:r>
+      <w:r>
+        <w:rPr>
+          <w:rStyle w:val="NormalTok"/>
+        </w:rPr>
+        <w:t xml:space="preserve">) </w:t>
       </w:r>
       <w:r>
         <w:rPr>
           <w:rStyle w:val="SpecialCharTok"/>
         </w:rPr>
-        <w:t xml:space="preserve">$</w:t>
-      </w:r>
-      <w:r>
-        <w:rPr>
-          <w:rStyle w:val="NormalTok"/>
-        </w:rPr>
-        <w:t xml:space="preserve">ConvertedCompYearly.n,</w:t>
+        <w:t xml:space="preserve">+</w:t>
       </w:r>
       <w:r>
         <w:br/>
@@ -3737,21 +4006,81 @@
       </w:r>
       <w:r>
         <w:rPr>
+          <w:rStyle w:val="FunctionTok"/>
+        </w:rPr>
+        <w:t xml:space="preserve">stat_cor</w:t>
+      </w:r>
+      <w:r>
+        <w:rPr>
+          <w:rStyle w:val="NormalTok"/>
+        </w:rPr>
+        <w:t xml:space="preserve">(</w:t>
+      </w:r>
+      <w:r>
+        <w:rPr>
           <w:rStyle w:val="AttributeTok"/>
         </w:rPr>
-        <w:t xml:space="preserve">main=</w:t>
+        <w:t xml:space="preserve">method=</w:t>
       </w:r>
       <w:r>
         <w:rPr>
           <w:rStyle w:val="StringTok"/>
         </w:rPr>
-        <w:t xml:space="preserve">"Yearly Compensation Density Plot"</w:t>
-      </w:r>
-      <w:r>
-        <w:rPr>
-          <w:rStyle w:val="NormalTok"/>
-        </w:rPr>
-        <w:t xml:space="preserve">,</w:t>
+        <w:t xml:space="preserve">"pearson"</w:t>
+      </w:r>
+      <w:r>
+        <w:rPr>
+          <w:rStyle w:val="NormalTok"/>
+        </w:rPr>
+        <w:t xml:space="preserve">, </w:t>
+      </w:r>
+      <w:r>
+        <w:rPr>
+          <w:rStyle w:val="AttributeTok"/>
+        </w:rPr>
+        <w:t xml:space="preserve">label.x=</w:t>
+      </w:r>
+      <w:r>
+        <w:rPr>
+          <w:rStyle w:val="DecValTok"/>
+        </w:rPr>
+        <w:t xml:space="preserve">30</w:t>
+      </w:r>
+      <w:r>
+        <w:rPr>
+          <w:rStyle w:val="NormalTok"/>
+        </w:rPr>
+        <w:t xml:space="preserve">, </w:t>
+      </w:r>
+      <w:r>
+        <w:rPr>
+          <w:rStyle w:val="AttributeTok"/>
+        </w:rPr>
+        <w:t xml:space="preserve">label.y=</w:t>
+      </w:r>
+      <w:r>
+        <w:rPr>
+          <w:rStyle w:val="SpecialCharTok"/>
+        </w:rPr>
+        <w:t xml:space="preserve">-</w:t>
+      </w:r>
+      <w:r>
+        <w:rPr>
+          <w:rStyle w:val="DecValTok"/>
+        </w:rPr>
+        <w:t xml:space="preserve">10000</w:t>
+      </w:r>
+      <w:r>
+        <w:rPr>
+          <w:rStyle w:val="NormalTok"/>
+        </w:rPr>
+        <w:t xml:space="preserve">) </w:t>
+      </w:r>
+      <w:r>
+        <w:rPr>
+          <w:rStyle w:val="SpecialCharTok"/>
+        </w:rPr>
+        <w:t xml:space="preserve">+</w:t>
       </w:r>
       <w:r>
         <w:br/>
@@ -3764,18 +4093,39 @@
       </w:r>
       <w:r>
         <w:rPr>
+          <w:rStyle w:val="FunctionTok"/>
+        </w:rPr>
+        <w:t xml:space="preserve">labs</w:t>
+      </w:r>
+      <w:r>
+        <w:rPr>
+          <w:rStyle w:val="NormalTok"/>
+        </w:rPr>
+        <w:t xml:space="preserve">(</w:t>
+      </w:r>
+      <w:r>
+        <w:rPr>
           <w:rStyle w:val="AttributeTok"/>
         </w:rPr>
-        <w:t xml:space="preserve">xlab=</w:t>
+        <w:t xml:space="preserve">title=</w:t>
       </w:r>
       <w:r>
         <w:rPr>
           <w:rStyle w:val="StringTok"/>
         </w:rPr>
-        <w:t xml:space="preserve">"Yearly Compensation"</w:t>
-      </w:r>
-      <w:r>
-        <w:br/>
+        <w:t xml:space="preserve">"Yearly Compensation vs. Years Coding Professional</w:t>
+      </w:r>
+      <w:r>
+        <w:rPr>
+          <w:rStyle w:val="SpecialCharTok"/>
+        </w:rPr>
+        <w:t xml:space="preserve">\n</w:t>
+      </w:r>
+      <w:r>
+        <w:rPr>
+          <w:rStyle w:val="StringTok"/>
+        </w:rPr>
+        <w:t xml:space="preserve">Scatter Plot with Linear Regression Line"</w:t>
       </w:r>
       <w:r>
         <w:rPr>
@@ -3794,9 +4144,15 @@
       </w:r>
       <w:r>
         <w:rPr>
+          <w:rStyle w:val="NormalTok"/>
+        </w:rPr>
+        <w:t xml:space="preserve">  </w:t>
+      </w:r>
+      <w:r>
+        <w:rPr>
           <w:rStyle w:val="FunctionTok"/>
         </w:rPr>
-        <w:t xml:space="preserve">geom_vline</w:t>
+        <w:t xml:space="preserve">scale_y_continuous</w:t>
       </w:r>
       <w:r>
         <w:rPr>
@@ -3806,93 +4162,51 @@
       </w:r>
       <w:r>
         <w:rPr>
+          <w:rStyle w:val="AttributeTok"/>
+        </w:rPr>
+        <w:t xml:space="preserve">name=</w:t>
+      </w:r>
+      <w:r>
+        <w:rPr>
+          <w:rStyle w:val="StringTok"/>
+        </w:rPr>
+        <w:t xml:space="preserve">"Yearly Compensation ($USD)"</w:t>
+      </w:r>
+      <w:r>
+        <w:rPr>
+          <w:rStyle w:val="NormalTok"/>
+        </w:rPr>
+        <w:t xml:space="preserve">, </w:t>
+      </w:r>
+      <w:r>
+        <w:rPr>
+          <w:rStyle w:val="AttributeTok"/>
+        </w:rPr>
+        <w:t xml:space="preserve">labels=</w:t>
+      </w:r>
+      <w:r>
+        <w:rPr>
+          <w:rStyle w:val="NormalTok"/>
+        </w:rPr>
+        <w:t xml:space="preserve">scales</w:t>
+      </w:r>
+      <w:r>
+        <w:rPr>
+          <w:rStyle w:val="SpecialCharTok"/>
+        </w:rPr>
+        <w:t xml:space="preserve">::</w:t>
+      </w:r>
+      <w:r>
+        <w:rPr>
           <w:rStyle w:val="FunctionTok"/>
         </w:rPr>
-        <w:t xml:space="preserve">aes</w:t>
-      </w:r>
-      <w:r>
-        <w:rPr>
-          <w:rStyle w:val="NormalTok"/>
-        </w:rPr>
-        <w:t xml:space="preserve">(</w:t>
-      </w:r>
-      <w:r>
-        <w:rPr>
-          <w:rStyle w:val="AttributeTok"/>
-        </w:rPr>
-        <w:t xml:space="preserve">xintercept=</w:t>
-      </w:r>
-      <w:r>
-        <w:rPr>
-          <w:rStyle w:val="FunctionTok"/>
-        </w:rPr>
-        <w:t xml:space="preserve">median</w:t>
-      </w:r>
-      <w:r>
-        <w:rPr>
-          <w:rStyle w:val="NormalTok"/>
-        </w:rPr>
-        <w:t xml:space="preserve">(dat_sliced</w:t>
-      </w:r>
-      <w:r>
-        <w:rPr>
-          <w:rStyle w:val="SpecialCharTok"/>
-        </w:rPr>
-        <w:t xml:space="preserve">$</w:t>
-      </w:r>
-      <w:r>
-        <w:rPr>
-          <w:rStyle w:val="NormalTok"/>
-        </w:rPr>
-        <w:t xml:space="preserve">ConvertedCompYearly.n)),</w:t>
-      </w:r>
-      <w:r>
-        <w:br/>
-      </w:r>
-      <w:r>
-        <w:rPr>
-          <w:rStyle w:val="NormalTok"/>
-        </w:rPr>
-        <w:t xml:space="preserve">  </w:t>
-      </w:r>
-      <w:r>
-        <w:rPr>
-          <w:rStyle w:val="AttributeTok"/>
-        </w:rPr>
-        <w:t xml:space="preserve">colour=</w:t>
-      </w:r>
-      <w:r>
-        <w:rPr>
-          <w:rStyle w:val="StringTok"/>
-        </w:rPr>
-        <w:t xml:space="preserve">"darkgray"</w:t>
-      </w:r>
-      <w:r>
-        <w:rPr>
-          <w:rStyle w:val="NormalTok"/>
-        </w:rPr>
-        <w:t xml:space="preserve">, </w:t>
-      </w:r>
-      <w:r>
-        <w:rPr>
-          <w:rStyle w:val="AttributeTok"/>
-        </w:rPr>
-        <w:t xml:space="preserve">linetype=</w:t>
-      </w:r>
-      <w:r>
-        <w:rPr>
-          <w:rStyle w:val="StringTok"/>
-        </w:rPr>
-        <w:t xml:space="preserve">"dashed"</w:t>
-      </w:r>
-      <w:r>
-        <w:br/>
-      </w:r>
-      <w:r>
-        <w:rPr>
-          <w:rStyle w:val="NormalTok"/>
-        </w:rPr>
-        <w:t xml:space="preserve">)</w:t>
+        <w:t xml:space="preserve">dollar_format</w:t>
+      </w:r>
+      <w:r>
+        <w:rPr>
+          <w:rStyle w:val="NormalTok"/>
+        </w:rPr>
+        <w:t xml:space="preserve">())</w:t>
       </w:r>
     </w:p>
     <w:p>
@@ -3909,7 +4223,7 @@
               <a:graphicData uri="http://schemas.openxmlformats.org/drawingml/2006/picture">
                 <pic:pic>
                   <pic:nvPicPr>
-                    <pic:cNvPr descr="Mark_M._Young-Compensation_in_IT-CIS663_files/figure-docx/ConvertedCompYearly%20density%20plot-1.png" id="35" name="Picture"/>
+                    <pic:cNvPr descr="Mark_M._Young-Compensation_in_IT-CIS663_files/figure-docx/yearly%20compensation%20vs.%20years%20coding%20scatter%20plot-1.png" id="35" name="Picture"/>
                     <pic:cNvPicPr>
                       <a:picLocks noChangeArrowheads="1" noChangeAspect="1"/>
                     </pic:cNvPicPr>
@@ -3984,7 +4298,7 @@
         <w:rPr>
           <w:rStyle w:val="NormalTok"/>
         </w:rPr>
-        <w:t xml:space="preserve">YearsCodePro.n,</w:t>
+        <w:t xml:space="preserve">ConvertedCompYearly.n,</w:t>
       </w:r>
       <w:r>
         <w:br/>
@@ -4005,7 +4319,7 @@
         <w:rPr>
           <w:rStyle w:val="StringTok"/>
         </w:rPr>
-        <w:t xml:space="preserve">"Years Code Pro Density Plot"</w:t>
+        <w:t xml:space="preserve">"Yearly Compensation Density Plot"</w:t>
       </w:r>
       <w:r>
         <w:rPr>
@@ -4032,13 +4346,79 @@
         <w:rPr>
           <w:rStyle w:val="StringTok"/>
         </w:rPr>
-        <w:t xml:space="preserve">"Years Coding Professionally"</w:t>
-      </w:r>
-      <w:r>
-        <w:rPr>
-          <w:rStyle w:val="NormalTok"/>
-        </w:rPr>
-        <w:t xml:space="preserve">,</w:t>
+        <w:t xml:space="preserve">"Yearly Compensation"</w:t>
+      </w:r>
+      <w:r>
+        <w:br/>
+      </w:r>
+      <w:r>
+        <w:rPr>
+          <w:rStyle w:val="NormalTok"/>
+        </w:rPr>
+        <w:t xml:space="preserve">) </w:t>
+      </w:r>
+      <w:r>
+        <w:rPr>
+          <w:rStyle w:val="SpecialCharTok"/>
+        </w:rPr>
+        <w:t xml:space="preserve">+</w:t>
+      </w:r>
+      <w:r>
+        <w:br/>
+      </w:r>
+      <w:r>
+        <w:rPr>
+          <w:rStyle w:val="FunctionTok"/>
+        </w:rPr>
+        <w:t xml:space="preserve">geom_vline</w:t>
+      </w:r>
+      <w:r>
+        <w:rPr>
+          <w:rStyle w:val="NormalTok"/>
+        </w:rPr>
+        <w:t xml:space="preserve">(</w:t>
+      </w:r>
+      <w:r>
+        <w:rPr>
+          <w:rStyle w:val="FunctionTok"/>
+        </w:rPr>
+        <w:t xml:space="preserve">aes</w:t>
+      </w:r>
+      <w:r>
+        <w:rPr>
+          <w:rStyle w:val="NormalTok"/>
+        </w:rPr>
+        <w:t xml:space="preserve">(</w:t>
+      </w:r>
+      <w:r>
+        <w:rPr>
+          <w:rStyle w:val="AttributeTok"/>
+        </w:rPr>
+        <w:t xml:space="preserve">xintercept=</w:t>
+      </w:r>
+      <w:r>
+        <w:rPr>
+          <w:rStyle w:val="FunctionTok"/>
+        </w:rPr>
+        <w:t xml:space="preserve">median</w:t>
+      </w:r>
+      <w:r>
+        <w:rPr>
+          <w:rStyle w:val="NormalTok"/>
+        </w:rPr>
+        <w:t xml:space="preserve">(dat_sliced</w:t>
+      </w:r>
+      <w:r>
+        <w:rPr>
+          <w:rStyle w:val="SpecialCharTok"/>
+        </w:rPr>
+        <w:t xml:space="preserve">$</w:t>
+      </w:r>
+      <w:r>
+        <w:rPr>
+          <w:rStyle w:val="NormalTok"/>
+        </w:rPr>
+        <w:t xml:space="preserve">ConvertedCompYearly.n)),</w:t>
       </w:r>
       <w:r>
         <w:br/>
@@ -4053,50 +4433,40 @@
         <w:rPr>
           <w:rStyle w:val="AttributeTok"/>
         </w:rPr>
-        <w:t xml:space="preserve">add=</w:t>
+        <w:t xml:space="preserve">colour=</w:t>
       </w:r>
       <w:r>
         <w:rPr>
           <w:rStyle w:val="StringTok"/>
         </w:rPr>
-        <w:t xml:space="preserve">"median"</w:t>
-      </w:r>
-      <w:r>
-        <w:br/>
-      </w:r>
-      <w:r>
-        <w:rPr>
-          <w:rStyle w:val="NormalTok"/>
-        </w:rPr>
-        <w:t xml:space="preserve">) </w:t>
-      </w:r>
-      <w:r>
-        <w:rPr>
-          <w:rStyle w:val="CommentTok"/>
-        </w:rPr>
-        <w:t xml:space="preserve">#+</w:t>
-      </w:r>
-    </w:p>
-    <w:p>
-      <w:pPr>
-        <w:pStyle w:val="SourceCode"/>
-      </w:pPr>
-      <w:r>
-        <w:rPr>
-          <w:rStyle w:val="VerbatimChar"/>
-        </w:rPr>
-        <w:t xml:space="preserve">## Warning: `geom_vline()`: Ignoring `mapping` because `xintercept` was provided.</w:t>
-      </w:r>
-    </w:p>
-    <w:p>
-      <w:pPr>
-        <w:pStyle w:val="SourceCode"/>
-      </w:pPr>
-      <w:r>
-        <w:rPr>
-          <w:rStyle w:val="VerbatimChar"/>
-        </w:rPr>
-        <w:t xml:space="preserve">## Warning: `geom_vline()`: Ignoring `data` because `xintercept` was provided.</w:t>
+        <w:t xml:space="preserve">"darkgray"</w:t>
+      </w:r>
+      <w:r>
+        <w:rPr>
+          <w:rStyle w:val="NormalTok"/>
+        </w:rPr>
+        <w:t xml:space="preserve">, </w:t>
+      </w:r>
+      <w:r>
+        <w:rPr>
+          <w:rStyle w:val="AttributeTok"/>
+        </w:rPr>
+        <w:t xml:space="preserve">linetype=</w:t>
+      </w:r>
+      <w:r>
+        <w:rPr>
+          <w:rStyle w:val="StringTok"/>
+        </w:rPr>
+        <w:t xml:space="preserve">"dashed"</w:t>
+      </w:r>
+      <w:r>
+        <w:br/>
+      </w:r>
+      <w:r>
+        <w:rPr>
+          <w:rStyle w:val="NormalTok"/>
+        </w:rPr>
+        <w:t xml:space="preserve">)</w:t>
       </w:r>
     </w:p>
     <w:p>
@@ -4113,7 +4483,7 @@
               <a:graphicData uri="http://schemas.openxmlformats.org/drawingml/2006/picture">
                 <pic:pic>
                   <pic:nvPicPr>
-                    <pic:cNvPr descr="Mark_M._Young-Compensation_in_IT-CIS663_files/figure-docx/YearsCodePro%20density%20plot-1.png" id="38" name="Picture"/>
+                    <pic:cNvPr descr="Mark_M._Young-Compensation_in_IT-CIS663_files/figure-docx/ConvertedCompYearly%20density%20plot-1.png" id="38" name="Picture"/>
                     <pic:cNvPicPr>
                       <a:picLocks noChangeArrowheads="1" noChangeAspect="1"/>
                     </pic:cNvPicPr>
@@ -4156,39 +4526,129 @@
     </w:p>
     <w:p>
       <w:pPr>
-        <w:pStyle w:val="SourceCode"/>
-      </w:pPr>
-      <w:r>
-        <w:rPr>
-          <w:rStyle w:val="CommentTok"/>
-        </w:rPr>
-        <w:t xml:space="preserve">#geom_vline(aes(xintercept=median(dat_sliced$YearsCodePro.n)),</w:t>
-      </w:r>
-      <w:r>
-        <w:br/>
-      </w:r>
-      <w:r>
-        <w:rPr>
-          <w:rStyle w:val="CommentTok"/>
-        </w:rPr>
-        <w:t xml:space="preserve">#  colour="darkgray", linetype="dashed"</w:t>
-      </w:r>
-      <w:r>
-        <w:br/>
-      </w:r>
-      <w:r>
-        <w:rPr>
-          <w:rStyle w:val="CommentTok"/>
-        </w:rPr>
-        <w:t xml:space="preserve">#)</w:t>
+        <w:pStyle w:val="BodyText"/>
+      </w:pPr>
+      <w:r>
+        <w:t xml:space="preserve">Lorem ipsum</w:t>
       </w:r>
     </w:p>
     <w:p>
       <w:pPr>
-        <w:pStyle w:val="FirstParagraph"/>
-      </w:pPr>
-      <w:r>
-        <w:t xml:space="preserve">Lorem ipsum</w:t>
+        <w:pStyle w:val="SourceCode"/>
+      </w:pPr>
+      <w:r>
+        <w:rPr>
+          <w:rStyle w:val="FunctionTok"/>
+        </w:rPr>
+        <w:t xml:space="preserve">ggdensity</w:t>
+      </w:r>
+      <w:r>
+        <w:rPr>
+          <w:rStyle w:val="NormalTok"/>
+        </w:rPr>
+        <w:t xml:space="preserve">(dat_sliced</w:t>
+      </w:r>
+      <w:r>
+        <w:rPr>
+          <w:rStyle w:val="SpecialCharTok"/>
+        </w:rPr>
+        <w:t xml:space="preserve">$</w:t>
+      </w:r>
+      <w:r>
+        <w:rPr>
+          <w:rStyle w:val="NormalTok"/>
+        </w:rPr>
+        <w:t xml:space="preserve">YearsCodePro.n,</w:t>
+      </w:r>
+      <w:r>
+        <w:br/>
+      </w:r>
+      <w:r>
+        <w:rPr>
+          <w:rStyle w:val="NormalTok"/>
+        </w:rPr>
+        <w:t xml:space="preserve">  </w:t>
+      </w:r>
+      <w:r>
+        <w:rPr>
+          <w:rStyle w:val="AttributeTok"/>
+        </w:rPr>
+        <w:t xml:space="preserve">main=</w:t>
+      </w:r>
+      <w:r>
+        <w:rPr>
+          <w:rStyle w:val="StringTok"/>
+        </w:rPr>
+        <w:t xml:space="preserve">"Years Code Pro Density Plot"</w:t>
+      </w:r>
+      <w:r>
+        <w:rPr>
+          <w:rStyle w:val="NormalTok"/>
+        </w:rPr>
+        <w:t xml:space="preserve">,</w:t>
+      </w:r>
+      <w:r>
+        <w:br/>
+      </w:r>
+      <w:r>
+        <w:rPr>
+          <w:rStyle w:val="NormalTok"/>
+        </w:rPr>
+        <w:t xml:space="preserve">  </w:t>
+      </w:r>
+      <w:r>
+        <w:rPr>
+          <w:rStyle w:val="AttributeTok"/>
+        </w:rPr>
+        <w:t xml:space="preserve">xlab=</w:t>
+      </w:r>
+      <w:r>
+        <w:rPr>
+          <w:rStyle w:val="StringTok"/>
+        </w:rPr>
+        <w:t xml:space="preserve">"Years Coding Professionally"</w:t>
+      </w:r>
+      <w:r>
+        <w:rPr>
+          <w:rStyle w:val="NormalTok"/>
+        </w:rPr>
+        <w:t xml:space="preserve">,</w:t>
+      </w:r>
+      <w:r>
+        <w:br/>
+      </w:r>
+      <w:r>
+        <w:rPr>
+          <w:rStyle w:val="NormalTok"/>
+        </w:rPr>
+        <w:t xml:space="preserve">  </w:t>
+      </w:r>
+      <w:r>
+        <w:rPr>
+          <w:rStyle w:val="AttributeTok"/>
+        </w:rPr>
+        <w:t xml:space="preserve">add=</w:t>
+      </w:r>
+      <w:r>
+        <w:rPr>
+          <w:rStyle w:val="StringTok"/>
+        </w:rPr>
+        <w:t xml:space="preserve">"median"</w:t>
+      </w:r>
+      <w:r>
+        <w:br/>
+      </w:r>
+      <w:r>
+        <w:rPr>
+          <w:rStyle w:val="NormalTok"/>
+        </w:rPr>
+        <w:t xml:space="preserve">) </w:t>
+      </w:r>
+      <w:r>
+        <w:rPr>
+          <w:rStyle w:val="CommentTok"/>
+        </w:rPr>
+        <w:t xml:space="preserve">#+</w:t>
       </w:r>
     </w:p>
     <w:p>
@@ -4197,123 +4657,20 @@
       </w:pPr>
       <w:r>
         <w:rPr>
-          <w:rStyle w:val="NormalTok"/>
-        </w:rPr>
-        <w:t xml:space="preserve">f.gender </w:t>
-      </w:r>
-      <w:r>
-        <w:rPr>
-          <w:rStyle w:val="OtherTok"/>
-        </w:rPr>
-        <w:t xml:space="preserve">&lt;-</w:t>
-      </w:r>
-      <w:r>
-        <w:rPr>
-          <w:rStyle w:val="NormalTok"/>
-        </w:rPr>
-        <w:t xml:space="preserve"> </w:t>
-      </w:r>
-      <w:r>
-        <w:rPr>
-          <w:rStyle w:val="FunctionTok"/>
-        </w:rPr>
-        <w:t xml:space="preserve">barplot</w:t>
-      </w:r>
-      <w:r>
-        <w:rPr>
-          <w:rStyle w:val="NormalTok"/>
-        </w:rPr>
-        <w:t xml:space="preserve">(</w:t>
-      </w:r>
-      <w:r>
-        <w:br/>
-      </w:r>
-      <w:r>
-        <w:rPr>
-          <w:rStyle w:val="NormalTok"/>
-        </w:rPr>
-        <w:t xml:space="preserve">  </w:t>
-      </w:r>
-      <w:r>
-        <w:rPr>
-          <w:rStyle w:val="FunctionTok"/>
-        </w:rPr>
-        <w:t xml:space="preserve">table</w:t>
-      </w:r>
-      <w:r>
-        <w:rPr>
-          <w:rStyle w:val="NormalTok"/>
-        </w:rPr>
-        <w:t xml:space="preserve">(dat_sliced</w:t>
-      </w:r>
-      <w:r>
-        <w:rPr>
-          <w:rStyle w:val="SpecialCharTok"/>
-        </w:rPr>
-        <w:t xml:space="preserve">$</w:t>
-      </w:r>
-      <w:r>
-        <w:rPr>
-          <w:rStyle w:val="NormalTok"/>
-        </w:rPr>
-        <w:t xml:space="preserve">Gender.f),</w:t>
-      </w:r>
-      <w:r>
-        <w:br/>
-      </w:r>
-      <w:r>
-        <w:rPr>
-          <w:rStyle w:val="NormalTok"/>
-        </w:rPr>
-        <w:t xml:space="preserve">  </w:t>
-      </w:r>
-      <w:r>
-        <w:rPr>
-          <w:rStyle w:val="AttributeTok"/>
-        </w:rPr>
-        <w:t xml:space="preserve">main=</w:t>
-      </w:r>
-      <w:r>
-        <w:rPr>
-          <w:rStyle w:val="StringTok"/>
-        </w:rPr>
-        <w:t xml:space="preserve">"Gender Frequency Bar Chart"</w:t>
-      </w:r>
-      <w:r>
-        <w:rPr>
-          <w:rStyle w:val="NormalTok"/>
-        </w:rPr>
-        <w:t xml:space="preserve">,</w:t>
-      </w:r>
-      <w:r>
-        <w:br/>
-      </w:r>
-      <w:r>
-        <w:rPr>
-          <w:rStyle w:val="NormalTok"/>
-        </w:rPr>
-        <w:t xml:space="preserve">  </w:t>
-      </w:r>
-      <w:r>
-        <w:rPr>
-          <w:rStyle w:val="AttributeTok"/>
-        </w:rPr>
-        <w:t xml:space="preserve">xlab=</w:t>
-      </w:r>
-      <w:r>
-        <w:rPr>
-          <w:rStyle w:val="StringTok"/>
-        </w:rPr>
-        <w:t xml:space="preserve">"Gender"</w:t>
-      </w:r>
-      <w:r>
-        <w:br/>
-      </w:r>
-      <w:r>
-        <w:rPr>
-          <w:rStyle w:val="NormalTok"/>
-        </w:rPr>
-        <w:t xml:space="preserve">)</w:t>
+          <w:rStyle w:val="VerbatimChar"/>
+        </w:rPr>
+        <w:t xml:space="preserve">## Warning: `geom_vline()`: Ignoring `mapping` because `xintercept` was provided.</w:t>
+      </w:r>
+    </w:p>
+    <w:p>
+      <w:pPr>
+        <w:pStyle w:val="SourceCode"/>
+      </w:pPr>
+      <w:r>
+        <w:rPr>
+          <w:rStyle w:val="VerbatimChar"/>
+        </w:rPr>
+        <w:t xml:space="preserve">## Warning: `geom_vline()`: Ignoring `data` because `xintercept` was provided.</w:t>
       </w:r>
     </w:p>
     <w:p>
@@ -4330,7 +4687,7 @@
               <a:graphicData uri="http://schemas.openxmlformats.org/drawingml/2006/picture">
                 <pic:pic>
                   <pic:nvPicPr>
-                    <pic:cNvPr descr="Mark_M._Young-Compensation_in_IT-CIS663_files/figure-docx/Gender%20frequency%20bar%20chart-1.png" id="41" name="Picture"/>
+                    <pic:cNvPr descr="Mark_M._Young-Compensation_in_IT-CIS663_files/figure-docx/YearsCodePro%20density%20plot-1.png" id="41" name="Picture"/>
                     <pic:cNvPicPr>
                       <a:picLocks noChangeArrowheads="1" noChangeAspect="1"/>
                     </pic:cNvPicPr>
@@ -4373,21 +4730,50 @@
     </w:p>
     <w:p>
       <w:pPr>
-        <w:pStyle w:val="BodyText"/>
-      </w:pPr>
-      <w:r>
-        <w:t xml:space="preserve">Lorem ipsum</w:t>
+        <w:pStyle w:val="SourceCode"/>
+      </w:pPr>
+      <w:r>
+        <w:rPr>
+          <w:rStyle w:val="CommentTok"/>
+        </w:rPr>
+        <w:t xml:space="preserve">#geom_vline(aes(xintercept=median(dat_sliced$YearsCodePro.n)),</w:t>
+      </w:r>
+      <w:r>
+        <w:br/>
+      </w:r>
+      <w:r>
+        <w:rPr>
+          <w:rStyle w:val="CommentTok"/>
+        </w:rPr>
+        <w:t xml:space="preserve">#  colour="darkgray", linetype="dashed"</w:t>
+      </w:r>
+      <w:r>
+        <w:br/>
+      </w:r>
+      <w:r>
+        <w:rPr>
+          <w:rStyle w:val="CommentTok"/>
+        </w:rPr>
+        <w:t xml:space="preserve">#)</w:t>
       </w:r>
     </w:p>
     <w:p>
       <w:pPr>
+        <w:pStyle w:val="FirstParagraph"/>
+      </w:pPr>
+      <w:r>
+        <w:t xml:space="preserve">Lorem ipsum</w:t>
+      </w:r>
+    </w:p>
+    <w:p>
+      <w:pPr>
         <w:pStyle w:val="SourceCode"/>
       </w:pPr>
       <w:r>
         <w:rPr>
           <w:rStyle w:val="NormalTok"/>
         </w:rPr>
-        <w:t xml:space="preserve">f.orgsize </w:t>
+        <w:t xml:space="preserve">f.gender </w:t>
       </w:r>
       <w:r>
         <w:rPr>
@@ -4444,7 +4830,7 @@
         <w:rPr>
           <w:rStyle w:val="NormalTok"/>
         </w:rPr>
-        <w:t xml:space="preserve">OrgSize.o),</w:t>
+        <w:t xml:space="preserve">Gender.f),</w:t>
       </w:r>
       <w:r>
         <w:br/>
@@ -4465,7 +4851,7 @@
         <w:rPr>
           <w:rStyle w:val="StringTok"/>
         </w:rPr>
-        <w:t xml:space="preserve">"Org. Size Frequency Bar Chart"</w:t>
+        <w:t xml:space="preserve">"Gender Frequency Bar Chart"</w:t>
       </w:r>
       <w:r>
         <w:rPr>
@@ -4492,7 +4878,7 @@
         <w:rPr>
           <w:rStyle w:val="StringTok"/>
         </w:rPr>
-        <w:t xml:space="preserve">"Organization Size"</w:t>
+        <w:t xml:space="preserve">"Gender"</w:t>
       </w:r>
       <w:r>
         <w:br/>
@@ -4518,7 +4904,7 @@
               <a:graphicData uri="http://schemas.openxmlformats.org/drawingml/2006/picture">
                 <pic:pic>
                   <pic:nvPicPr>
-                    <pic:cNvPr descr="Mark_M._Young-Compensation_in_IT-CIS663_files/figure-docx/OrgSize%20frequency%20bar%20chart-1.png" id="44" name="Picture"/>
+                    <pic:cNvPr descr="Mark_M._Young-Compensation_in_IT-CIS663_files/figure-docx/Gender%20frequency%20bar%20chart-1.png" id="44" name="Picture"/>
                     <pic:cNvPicPr>
                       <a:picLocks noChangeArrowheads="1" noChangeAspect="1"/>
                     </pic:cNvPicPr>
@@ -4573,9 +4959,27 @@
       </w:pPr>
       <w:r>
         <w:rPr>
+          <w:rStyle w:val="NormalTok"/>
+        </w:rPr>
+        <w:t xml:space="preserve">f.orgsize </w:t>
+      </w:r>
+      <w:r>
+        <w:rPr>
+          <w:rStyle w:val="OtherTok"/>
+        </w:rPr>
+        <w:t xml:space="preserve">&lt;-</w:t>
+      </w:r>
+      <w:r>
+        <w:rPr>
+          <w:rStyle w:val="NormalTok"/>
+        </w:rPr>
+        <w:t xml:space="preserve"> </w:t>
+      </w:r>
+      <w:r>
+        <w:rPr>
           <w:rStyle w:val="FunctionTok"/>
         </w:rPr>
-        <w:t xml:space="preserve">par</w:t>
+        <w:t xml:space="preserve">barplot</w:t>
       </w:r>
       <w:r>
         <w:rPr>
@@ -4584,139 +4988,64 @@
         <w:t xml:space="preserve">(</w:t>
       </w:r>
       <w:r>
+        <w:br/>
+      </w:r>
+      <w:r>
+        <w:rPr>
+          <w:rStyle w:val="NormalTok"/>
+        </w:rPr>
+        <w:t xml:space="preserve">  </w:t>
+      </w:r>
+      <w:r>
+        <w:rPr>
+          <w:rStyle w:val="FunctionTok"/>
+        </w:rPr>
+        <w:t xml:space="preserve">table</w:t>
+      </w:r>
+      <w:r>
+        <w:rPr>
+          <w:rStyle w:val="NormalTok"/>
+        </w:rPr>
+        <w:t xml:space="preserve">(dat_sliced</w:t>
+      </w:r>
+      <w:r>
+        <w:rPr>
+          <w:rStyle w:val="SpecialCharTok"/>
+        </w:rPr>
+        <w:t xml:space="preserve">$</w:t>
+      </w:r>
+      <w:r>
+        <w:rPr>
+          <w:rStyle w:val="NormalTok"/>
+        </w:rPr>
+        <w:t xml:space="preserve">OrgSize.o),</w:t>
+      </w:r>
+      <w:r>
+        <w:br/>
+      </w:r>
+      <w:r>
+        <w:rPr>
+          <w:rStyle w:val="NormalTok"/>
+        </w:rPr>
+        <w:t xml:space="preserve">  </w:t>
+      </w:r>
+      <w:r>
         <w:rPr>
           <w:rStyle w:val="AttributeTok"/>
         </w:rPr>
-        <w:t xml:space="preserve">mar=</w:t>
-      </w:r>
-      <w:r>
-        <w:rPr>
-          <w:rStyle w:val="FunctionTok"/>
-        </w:rPr>
-        <w:t xml:space="preserve">c</w:t>
-      </w:r>
-      <w:r>
-        <w:rPr>
-          <w:rStyle w:val="NormalTok"/>
-        </w:rPr>
-        <w:t xml:space="preserve">(</w:t>
-      </w:r>
-      <w:r>
-        <w:rPr>
-          <w:rStyle w:val="FloatTok"/>
-        </w:rPr>
-        <w:t xml:space="preserve">5.1</w:t>
-      </w:r>
-      <w:r>
-        <w:rPr>
-          <w:rStyle w:val="NormalTok"/>
-        </w:rPr>
-        <w:t xml:space="preserve">, </w:t>
-      </w:r>
-      <w:r>
-        <w:rPr>
-          <w:rStyle w:val="FunctionTok"/>
-        </w:rPr>
-        <w:t xml:space="preserve">max</w:t>
-      </w:r>
-      <w:r>
-        <w:rPr>
-          <w:rStyle w:val="NormalTok"/>
-        </w:rPr>
-        <w:t xml:space="preserve">(</w:t>
-      </w:r>
-      <w:r>
-        <w:rPr>
-          <w:rStyle w:val="FloatTok"/>
-        </w:rPr>
-        <w:t xml:space="preserve">4.1</w:t>
-      </w:r>
-      <w:r>
-        <w:rPr>
-          <w:rStyle w:val="NormalTok"/>
-        </w:rPr>
-        <w:t xml:space="preserve">, </w:t>
-      </w:r>
-      <w:r>
-        <w:rPr>
-          <w:rStyle w:val="DecValTok"/>
-        </w:rPr>
-        <w:t xml:space="preserve">17</w:t>
-      </w:r>
-      <w:r>
-        <w:rPr>
-          <w:rStyle w:val="SpecialCharTok"/>
-        </w:rPr>
-        <w:t xml:space="preserve">/</w:t>
-      </w:r>
-      <w:r>
-        <w:rPr>
-          <w:rStyle w:val="FloatTok"/>
-        </w:rPr>
-        <w:t xml:space="preserve">1.8</w:t>
-      </w:r>
-      <w:r>
-        <w:rPr>
-          <w:rStyle w:val="NormalTok"/>
-        </w:rPr>
-        <w:t xml:space="preserve"> ), </w:t>
-      </w:r>
-      <w:r>
-        <w:rPr>
-          <w:rStyle w:val="FloatTok"/>
-        </w:rPr>
-        <w:t xml:space="preserve">4.1</w:t>
-      </w:r>
-      <w:r>
-        <w:rPr>
-          <w:rStyle w:val="NormalTok"/>
-        </w:rPr>
-        <w:t xml:space="preserve">, </w:t>
-      </w:r>
-      <w:r>
-        <w:rPr>
-          <w:rStyle w:val="FloatTok"/>
-        </w:rPr>
-        <w:t xml:space="preserve">2.1</w:t>
-      </w:r>
-      <w:r>
-        <w:rPr>
-          <w:rStyle w:val="NormalTok"/>
-        </w:rPr>
-        <w:t xml:space="preserve">))</w:t>
-      </w:r>
-      <w:r>
-        <w:br/>
-      </w:r>
-      <w:r>
-        <w:rPr>
-          <w:rStyle w:val="NormalTok"/>
-        </w:rPr>
-        <w:t xml:space="preserve">f.devtype </w:t>
-      </w:r>
-      <w:r>
-        <w:rPr>
-          <w:rStyle w:val="OtherTok"/>
-        </w:rPr>
-        <w:t xml:space="preserve">&lt;-</w:t>
-      </w:r>
-      <w:r>
-        <w:rPr>
-          <w:rStyle w:val="NormalTok"/>
-        </w:rPr>
-        <w:t xml:space="preserve"> </w:t>
-      </w:r>
-      <w:r>
-        <w:rPr>
-          <w:rStyle w:val="FunctionTok"/>
-        </w:rPr>
-        <w:t xml:space="preserve">barplot</w:t>
-      </w:r>
-      <w:r>
-        <w:rPr>
-          <w:rStyle w:val="NormalTok"/>
-        </w:rPr>
-        <w:t xml:space="preserve">(</w:t>
+        <w:t xml:space="preserve">main=</w:t>
+      </w:r>
+      <w:r>
+        <w:rPr>
+          <w:rStyle w:val="StringTok"/>
+        </w:rPr>
+        <w:t xml:space="preserve">"Org. Size Frequency Bar Chart"</w:t>
+      </w:r>
+      <w:r>
+        <w:rPr>
+          <w:rStyle w:val="NormalTok"/>
+        </w:rPr>
+        <w:t xml:space="preserve">,</w:t>
       </w:r>
       <w:r>
         <w:br/>
@@ -4729,201 +5058,15 @@
       </w:r>
       <w:r>
         <w:rPr>
-          <w:rStyle w:val="FunctionTok"/>
-        </w:rPr>
-        <w:t xml:space="preserve">table</w:t>
-      </w:r>
-      <w:r>
-        <w:rPr>
-          <w:rStyle w:val="NormalTok"/>
-        </w:rPr>
-        <w:t xml:space="preserve">(dat_sliced</w:t>
-      </w:r>
-      <w:r>
-        <w:rPr>
-          <w:rStyle w:val="SpecialCharTok"/>
-        </w:rPr>
-        <w:t xml:space="preserve">$</w:t>
-      </w:r>
-      <w:r>
-        <w:rPr>
-          <w:rStyle w:val="NormalTok"/>
-        </w:rPr>
-        <w:t xml:space="preserve">DevType.f),</w:t>
-      </w:r>
-      <w:r>
-        <w:br/>
-      </w:r>
-      <w:r>
-        <w:rPr>
-          <w:rStyle w:val="NormalTok"/>
-        </w:rPr>
-        <w:t xml:space="preserve">  </w:t>
-      </w:r>
-      <w:r>
-        <w:rPr>
           <w:rStyle w:val="AttributeTok"/>
         </w:rPr>
-        <w:t xml:space="preserve">main=</w:t>
+        <w:t xml:space="preserve">xlab=</w:t>
       </w:r>
       <w:r>
         <w:rPr>
           <w:rStyle w:val="StringTok"/>
         </w:rPr>
-        <w:t xml:space="preserve">"Dev. Type Frequency Bar Chart"</w:t>
-      </w:r>
-      <w:r>
-        <w:rPr>
-          <w:rStyle w:val="NormalTok"/>
-        </w:rPr>
-        <w:t xml:space="preserve">,</w:t>
-      </w:r>
-      <w:r>
-        <w:br/>
-      </w:r>
-      <w:r>
-        <w:rPr>
-          <w:rStyle w:val="NormalTok"/>
-        </w:rPr>
-        <w:t xml:space="preserve">  </w:t>
-      </w:r>
-      <w:r>
-        <w:rPr>
-          <w:rStyle w:val="AttributeTok"/>
-        </w:rPr>
-        <w:t xml:space="preserve">xlab=</w:t>
-      </w:r>
-      <w:r>
-        <w:rPr>
-          <w:rStyle w:val="StringTok"/>
-        </w:rPr>
-        <w:t xml:space="preserve">"Frequency"</w:t>
-      </w:r>
-      <w:r>
-        <w:rPr>
-          <w:rStyle w:val="NormalTok"/>
-        </w:rPr>
-        <w:t xml:space="preserve">,</w:t>
-      </w:r>
-      <w:r>
-        <w:br/>
-      </w:r>
-      <w:r>
-        <w:rPr>
-          <w:rStyle w:val="NormalTok"/>
-        </w:rPr>
-        <w:t xml:space="preserve">  </w:t>
-      </w:r>
-      <w:r>
-        <w:rPr>
-          <w:rStyle w:val="AttributeTok"/>
-        </w:rPr>
-        <w:t xml:space="preserve">horiz=</w:t>
-      </w:r>
-      <w:r>
-        <w:rPr>
-          <w:rStyle w:val="ConstantTok"/>
-        </w:rPr>
-        <w:t xml:space="preserve">TRUE</w:t>
-      </w:r>
-      <w:r>
-        <w:rPr>
-          <w:rStyle w:val="NormalTok"/>
-        </w:rPr>
-        <w:t xml:space="preserve">,</w:t>
-      </w:r>
-      <w:r>
-        <w:br/>
-      </w:r>
-      <w:r>
-        <w:rPr>
-          <w:rStyle w:val="NormalTok"/>
-        </w:rPr>
-        <w:t xml:space="preserve">  </w:t>
-      </w:r>
-      <w:r>
-        <w:rPr>
-          <w:rStyle w:val="CommentTok"/>
-        </w:rPr>
-        <w:t xml:space="preserve"># Labels always: 0: parallel to axis, 1: horizontal,</w:t>
-      </w:r>
-      <w:r>
-        <w:br/>
-      </w:r>
-      <w:r>
-        <w:rPr>
-          <w:rStyle w:val="NormalTok"/>
-        </w:rPr>
-        <w:t xml:space="preserve">  </w:t>
-      </w:r>
-      <w:r>
-        <w:rPr>
-          <w:rStyle w:val="CommentTok"/>
-        </w:rPr>
-        <w:t xml:space="preserve"># 2: perpendicular to axis, or 3: vertical.</w:t>
-      </w:r>
-      <w:r>
-        <w:br/>
-      </w:r>
-      <w:r>
-        <w:rPr>
-          <w:rStyle w:val="NormalTok"/>
-        </w:rPr>
-        <w:t xml:space="preserve">  </w:t>
-      </w:r>
-      <w:r>
-        <w:rPr>
-          <w:rStyle w:val="AttributeTok"/>
-        </w:rPr>
-        <w:t xml:space="preserve">las=</w:t>
-      </w:r>
-      <w:r>
-        <w:rPr>
-          <w:rStyle w:val="DecValTok"/>
-        </w:rPr>
-        <w:t xml:space="preserve">1</w:t>
-      </w:r>
-      <w:r>
-        <w:rPr>
-          <w:rStyle w:val="NormalTok"/>
-        </w:rPr>
-        <w:t xml:space="preserve">,</w:t>
-      </w:r>
-      <w:r>
-        <w:br/>
-      </w:r>
-      <w:r>
-        <w:rPr>
-          <w:rStyle w:val="NormalTok"/>
-        </w:rPr>
-        <w:t xml:space="preserve">  </w:t>
-      </w:r>
-      <w:r>
-        <w:rPr>
-          <w:rStyle w:val="CommentTok"/>
-        </w:rPr>
-        <w:t xml:space="preserve"># Scale axis labels so all will be displayed.</w:t>
-      </w:r>
-      <w:r>
-        <w:br/>
-      </w:r>
-      <w:r>
-        <w:rPr>
-          <w:rStyle w:val="NormalTok"/>
-        </w:rPr>
-        <w:t xml:space="preserve">  </w:t>
-      </w:r>
-      <w:r>
-        <w:rPr>
-          <w:rStyle w:val="AttributeTok"/>
-        </w:rPr>
-        <w:t xml:space="preserve">cex.names=</w:t>
-      </w:r>
-      <w:r>
-        <w:rPr>
-          <w:rStyle w:val="FloatTok"/>
-        </w:rPr>
-        <w:t xml:space="preserve">0.7</w:t>
+        <w:t xml:space="preserve">"Organization Size"</w:t>
       </w:r>
       <w:r>
         <w:br/>
@@ -4949,7 +5092,7 @@
               <a:graphicData uri="http://schemas.openxmlformats.org/drawingml/2006/picture">
                 <pic:pic>
                   <pic:nvPicPr>
-                    <pic:cNvPr descr="Mark_M._Young-Compensation_in_IT-CIS663_files/figure-docx/DevType%20frequency%20bar%20chart-1.png" id="47" name="Picture"/>
+                    <pic:cNvPr descr="Mark_M._Young-Compensation_in_IT-CIS663_files/figure-docx/OrgSize%20frequency%20bar%20chart-1.png" id="47" name="Picture"/>
                     <pic:cNvPicPr>
                       <a:picLocks noChangeArrowheads="1" noChangeAspect="1"/>
                     </pic:cNvPicPr>
@@ -5004,520 +5147,366 @@
       </w:pPr>
       <w:r>
         <w:rPr>
+          <w:rStyle w:val="FunctionTok"/>
+        </w:rPr>
+        <w:t xml:space="preserve">par</w:t>
+      </w:r>
+      <w:r>
+        <w:rPr>
+          <w:rStyle w:val="NormalTok"/>
+        </w:rPr>
+        <w:t xml:space="preserve">(</w:t>
+      </w:r>
+      <w:r>
+        <w:rPr>
+          <w:rStyle w:val="AttributeTok"/>
+        </w:rPr>
+        <w:t xml:space="preserve">mar=</w:t>
+      </w:r>
+      <w:r>
+        <w:rPr>
+          <w:rStyle w:val="FunctionTok"/>
+        </w:rPr>
+        <w:t xml:space="preserve">c</w:t>
+      </w:r>
+      <w:r>
+        <w:rPr>
+          <w:rStyle w:val="NormalTok"/>
+        </w:rPr>
+        <w:t xml:space="preserve">(</w:t>
+      </w:r>
+      <w:r>
+        <w:rPr>
+          <w:rStyle w:val="FloatTok"/>
+        </w:rPr>
+        <w:t xml:space="preserve">5.1</w:t>
+      </w:r>
+      <w:r>
+        <w:rPr>
+          <w:rStyle w:val="NormalTok"/>
+        </w:rPr>
+        <w:t xml:space="preserve">, </w:t>
+      </w:r>
+      <w:r>
+        <w:rPr>
+          <w:rStyle w:val="FunctionTok"/>
+        </w:rPr>
+        <w:t xml:space="preserve">max</w:t>
+      </w:r>
+      <w:r>
+        <w:rPr>
+          <w:rStyle w:val="NormalTok"/>
+        </w:rPr>
+        <w:t xml:space="preserve">(</w:t>
+      </w:r>
+      <w:r>
+        <w:rPr>
+          <w:rStyle w:val="FloatTok"/>
+        </w:rPr>
+        <w:t xml:space="preserve">4.1</w:t>
+      </w:r>
+      <w:r>
+        <w:rPr>
+          <w:rStyle w:val="NormalTok"/>
+        </w:rPr>
+        <w:t xml:space="preserve">, </w:t>
+      </w:r>
+      <w:r>
+        <w:rPr>
+          <w:rStyle w:val="DecValTok"/>
+        </w:rPr>
+        <w:t xml:space="preserve">17</w:t>
+      </w:r>
+      <w:r>
+        <w:rPr>
+          <w:rStyle w:val="SpecialCharTok"/>
+        </w:rPr>
+        <w:t xml:space="preserve">/</w:t>
+      </w:r>
+      <w:r>
+        <w:rPr>
+          <w:rStyle w:val="FloatTok"/>
+        </w:rPr>
+        <w:t xml:space="preserve">1.8</w:t>
+      </w:r>
+      <w:r>
+        <w:rPr>
+          <w:rStyle w:val="NormalTok"/>
+        </w:rPr>
+        <w:t xml:space="preserve"> ), </w:t>
+      </w:r>
+      <w:r>
+        <w:rPr>
+          <w:rStyle w:val="FloatTok"/>
+        </w:rPr>
+        <w:t xml:space="preserve">4.1</w:t>
+      </w:r>
+      <w:r>
+        <w:rPr>
+          <w:rStyle w:val="NormalTok"/>
+        </w:rPr>
+        <w:t xml:space="preserve">, </w:t>
+      </w:r>
+      <w:r>
+        <w:rPr>
+          <w:rStyle w:val="FloatTok"/>
+        </w:rPr>
+        <w:t xml:space="preserve">2.1</w:t>
+      </w:r>
+      <w:r>
+        <w:rPr>
+          <w:rStyle w:val="NormalTok"/>
+        </w:rPr>
+        <w:t xml:space="preserve">))</w:t>
+      </w:r>
+      <w:r>
+        <w:br/>
+      </w:r>
+      <w:r>
+        <w:rPr>
+          <w:rStyle w:val="NormalTok"/>
+        </w:rPr>
+        <w:t xml:space="preserve">f.devtype </w:t>
+      </w:r>
+      <w:r>
+        <w:rPr>
+          <w:rStyle w:val="OtherTok"/>
+        </w:rPr>
+        <w:t xml:space="preserve">&lt;-</w:t>
+      </w:r>
+      <w:r>
+        <w:rPr>
+          <w:rStyle w:val="NormalTok"/>
+        </w:rPr>
+        <w:t xml:space="preserve"> </w:t>
+      </w:r>
+      <w:r>
+        <w:rPr>
+          <w:rStyle w:val="FunctionTok"/>
+        </w:rPr>
+        <w:t xml:space="preserve">barplot</w:t>
+      </w:r>
+      <w:r>
+        <w:rPr>
+          <w:rStyle w:val="NormalTok"/>
+        </w:rPr>
+        <w:t xml:space="preserve">(</w:t>
+      </w:r>
+      <w:r>
+        <w:br/>
+      </w:r>
+      <w:r>
+        <w:rPr>
+          <w:rStyle w:val="NormalTok"/>
+        </w:rPr>
+        <w:t xml:space="preserve">  </w:t>
+      </w:r>
+      <w:r>
+        <w:rPr>
+          <w:rStyle w:val="FunctionTok"/>
+        </w:rPr>
+        <w:t xml:space="preserve">table</w:t>
+      </w:r>
+      <w:r>
+        <w:rPr>
+          <w:rStyle w:val="NormalTok"/>
+        </w:rPr>
+        <w:t xml:space="preserve">(dat_sliced</w:t>
+      </w:r>
+      <w:r>
+        <w:rPr>
+          <w:rStyle w:val="SpecialCharTok"/>
+        </w:rPr>
+        <w:t xml:space="preserve">$</w:t>
+      </w:r>
+      <w:r>
+        <w:rPr>
+          <w:rStyle w:val="NormalTok"/>
+        </w:rPr>
+        <w:t xml:space="preserve">DevType.f),</w:t>
+      </w:r>
+      <w:r>
+        <w:br/>
+      </w:r>
+      <w:r>
+        <w:rPr>
+          <w:rStyle w:val="NormalTok"/>
+        </w:rPr>
+        <w:t xml:space="preserve">  </w:t>
+      </w:r>
+      <w:r>
+        <w:rPr>
+          <w:rStyle w:val="AttributeTok"/>
+        </w:rPr>
+        <w:t xml:space="preserve">main=</w:t>
+      </w:r>
+      <w:r>
+        <w:rPr>
+          <w:rStyle w:val="StringTok"/>
+        </w:rPr>
+        <w:t xml:space="preserve">"Dev. Type Frequency Bar Chart"</w:t>
+      </w:r>
+      <w:r>
+        <w:rPr>
+          <w:rStyle w:val="NormalTok"/>
+        </w:rPr>
+        <w:t xml:space="preserve">,</w:t>
+      </w:r>
+      <w:r>
+        <w:br/>
+      </w:r>
+      <w:r>
+        <w:rPr>
+          <w:rStyle w:val="NormalTok"/>
+        </w:rPr>
+        <w:t xml:space="preserve">  </w:t>
+      </w:r>
+      <w:r>
+        <w:rPr>
+          <w:rStyle w:val="AttributeTok"/>
+        </w:rPr>
+        <w:t xml:space="preserve">xlab=</w:t>
+      </w:r>
+      <w:r>
+        <w:rPr>
+          <w:rStyle w:val="StringTok"/>
+        </w:rPr>
+        <w:t xml:space="preserve">"Frequency"</w:t>
+      </w:r>
+      <w:r>
+        <w:rPr>
+          <w:rStyle w:val="NormalTok"/>
+        </w:rPr>
+        <w:t xml:space="preserve">,</w:t>
+      </w:r>
+      <w:r>
+        <w:br/>
+      </w:r>
+      <w:r>
+        <w:rPr>
+          <w:rStyle w:val="NormalTok"/>
+        </w:rPr>
+        <w:t xml:space="preserve">  </w:t>
+      </w:r>
+      <w:r>
+        <w:rPr>
+          <w:rStyle w:val="AttributeTok"/>
+        </w:rPr>
+        <w:t xml:space="preserve">horiz=</w:t>
+      </w:r>
+      <w:r>
+        <w:rPr>
+          <w:rStyle w:val="ConstantTok"/>
+        </w:rPr>
+        <w:t xml:space="preserve">TRUE</w:t>
+      </w:r>
+      <w:r>
+        <w:rPr>
+          <w:rStyle w:val="NormalTok"/>
+        </w:rPr>
+        <w:t xml:space="preserve">,</w:t>
+      </w:r>
+      <w:r>
+        <w:br/>
+      </w:r>
+      <w:r>
+        <w:rPr>
+          <w:rStyle w:val="NormalTok"/>
+        </w:rPr>
+        <w:t xml:space="preserve">  </w:t>
+      </w:r>
+      <w:r>
+        <w:rPr>
           <w:rStyle w:val="CommentTok"/>
         </w:rPr>
-        <w:t xml:space="preserve">#TODO ConvertedCompYearly vs. YearsCodePro scatter plot</w:t>
-      </w:r>
-    </w:p>
-    <w:p>
-      <w:pPr>
-        <w:pStyle w:val="FirstParagraph"/>
-      </w:pPr>
-      <w:r>
-        <w:rPr>
-          <w:rStyle w:val="VerbatimChar"/>
-        </w:rPr>
-        <w:t xml:space="preserve">OrgSize.o</w:t>
-      </w:r>
-      <w:r>
-        <w:t xml:space="preserve"> </w:t>
-      </w:r>
-      <w:r>
-        <w:t xml:space="preserve">is not statistically significant, but an upward trend is apparent. Lorem ipsum</w:t>
-      </w:r>
-    </w:p>
-    <w:p>
-      <w:pPr>
-        <w:pStyle w:val="SourceCode"/>
-      </w:pPr>
-      <w:r>
-        <w:rPr>
-          <w:rStyle w:val="NormalTok"/>
-        </w:rPr>
-        <w:t xml:space="preserve">dat_comp_vs_org_df </w:t>
-      </w:r>
-      <w:r>
-        <w:rPr>
-          <w:rStyle w:val="OtherTok"/>
-        </w:rPr>
-        <w:t xml:space="preserve">&lt;-</w:t>
-      </w:r>
-      <w:r>
-        <w:rPr>
-          <w:rStyle w:val="NormalTok"/>
-        </w:rPr>
-        <w:t xml:space="preserve"> dat_sliced[</w:t>
-      </w:r>
-      <w:r>
-        <w:rPr>
-          <w:rStyle w:val="FunctionTok"/>
-        </w:rPr>
-        <w:t xml:space="preserve">c</w:t>
-      </w:r>
-      <w:r>
-        <w:rPr>
-          <w:rStyle w:val="NormalTok"/>
-        </w:rPr>
-        <w:t xml:space="preserve">(</w:t>
-      </w:r>
-      <w:r>
-        <w:rPr>
-          <w:rStyle w:val="StringTok"/>
-        </w:rPr>
-        <w:t xml:space="preserve">"ConvertedCompYearly.n"</w:t>
-      </w:r>
-      <w:r>
-        <w:rPr>
-          <w:rStyle w:val="NormalTok"/>
-        </w:rPr>
-        <w:t xml:space="preserve">, </w:t>
-      </w:r>
-      <w:r>
-        <w:rPr>
-          <w:rStyle w:val="StringTok"/>
-        </w:rPr>
-        <w:t xml:space="preserve">"OrgSize.o"</w:t>
-      </w:r>
-      <w:r>
-        <w:rPr>
-          <w:rStyle w:val="NormalTok"/>
-        </w:rPr>
-        <w:t xml:space="preserve">)]</w:t>
-      </w:r>
-      <w:r>
-        <w:br/>
-      </w:r>
-      <w:r>
-        <w:rPr>
-          <w:rStyle w:val="NormalTok"/>
-        </w:rPr>
-        <w:t xml:space="preserve">violin </w:t>
-      </w:r>
-      <w:r>
-        <w:rPr>
-          <w:rStyle w:val="OtherTok"/>
-        </w:rPr>
-        <w:t xml:space="preserve">&lt;-</w:t>
-      </w:r>
-      <w:r>
-        <w:rPr>
-          <w:rStyle w:val="NormalTok"/>
-        </w:rPr>
-        <w:t xml:space="preserve"> </w:t>
-      </w:r>
-      <w:r>
-        <w:rPr>
-          <w:rStyle w:val="FunctionTok"/>
-        </w:rPr>
-        <w:t xml:space="preserve">ggplot</w:t>
-      </w:r>
-      <w:r>
-        <w:rPr>
-          <w:rStyle w:val="NormalTok"/>
-        </w:rPr>
-        <w:t xml:space="preserve">(dat_comp_vs_org_df, </w:t>
-      </w:r>
-      <w:r>
-        <w:rPr>
-          <w:rStyle w:val="FunctionTok"/>
-        </w:rPr>
-        <w:t xml:space="preserve">aes</w:t>
-      </w:r>
-      <w:r>
-        <w:rPr>
-          <w:rStyle w:val="NormalTok"/>
-        </w:rPr>
-        <w:t xml:space="preserve">(</w:t>
+        <w:t xml:space="preserve"># Labels always: 0: parallel to axis, 1: horizontal,</w:t>
+      </w:r>
+      <w:r>
+        <w:br/>
+      </w:r>
+      <w:r>
+        <w:rPr>
+          <w:rStyle w:val="NormalTok"/>
+        </w:rPr>
+        <w:t xml:space="preserve">  </w:t>
+      </w:r>
+      <w:r>
+        <w:rPr>
+          <w:rStyle w:val="CommentTok"/>
+        </w:rPr>
+        <w:t xml:space="preserve"># 2: perpendicular to axis, or 3: vertical.</w:t>
+      </w:r>
+      <w:r>
+        <w:br/>
+      </w:r>
+      <w:r>
+        <w:rPr>
+          <w:rStyle w:val="NormalTok"/>
+        </w:rPr>
+        <w:t xml:space="preserve">  </w:t>
       </w:r>
       <w:r>
         <w:rPr>
           <w:rStyle w:val="AttributeTok"/>
         </w:rPr>
-        <w:t xml:space="preserve">y=</w:t>
-      </w:r>
-      <w:r>
-        <w:rPr>
-          <w:rStyle w:val="NormalTok"/>
-        </w:rPr>
-        <w:t xml:space="preserve">ConvertedCompYearly.n, </w:t>
+        <w:t xml:space="preserve">las=</w:t>
+      </w:r>
+      <w:r>
+        <w:rPr>
+          <w:rStyle w:val="DecValTok"/>
+        </w:rPr>
+        <w:t xml:space="preserve">1</w:t>
+      </w:r>
+      <w:r>
+        <w:rPr>
+          <w:rStyle w:val="NormalTok"/>
+        </w:rPr>
+        <w:t xml:space="preserve">,</w:t>
+      </w:r>
+      <w:r>
+        <w:br/>
+      </w:r>
+      <w:r>
+        <w:rPr>
+          <w:rStyle w:val="NormalTok"/>
+        </w:rPr>
+        <w:t xml:space="preserve">  </w:t>
+      </w:r>
+      <w:r>
+        <w:rPr>
+          <w:rStyle w:val="CommentTok"/>
+        </w:rPr>
+        <w:t xml:space="preserve"># Scale axis labels so all will be displayed.</w:t>
+      </w:r>
+      <w:r>
+        <w:br/>
+      </w:r>
+      <w:r>
+        <w:rPr>
+          <w:rStyle w:val="NormalTok"/>
+        </w:rPr>
+        <w:t xml:space="preserve">  </w:t>
       </w:r>
       <w:r>
         <w:rPr>
           <w:rStyle w:val="AttributeTok"/>
         </w:rPr>
-        <w:t xml:space="preserve">x=</w:t>
-      </w:r>
-      <w:r>
-        <w:rPr>
-          <w:rStyle w:val="NormalTok"/>
-        </w:rPr>
-        <w:t xml:space="preserve">OrgSize.o))</w:t>
-      </w:r>
-      <w:r>
-        <w:br/>
-      </w:r>
-      <w:r>
-        <w:rPr>
-          <w:rStyle w:val="NormalTok"/>
-        </w:rPr>
-        <w:t xml:space="preserve">violin </w:t>
-      </w:r>
-      <w:r>
-        <w:rPr>
-          <w:rStyle w:val="SpecialCharTok"/>
-        </w:rPr>
-        <w:t xml:space="preserve">+</w:t>
-      </w:r>
-      <w:r>
-        <w:br/>
-      </w:r>
-      <w:r>
-        <w:rPr>
-          <w:rStyle w:val="NormalTok"/>
-        </w:rPr>
-        <w:t xml:space="preserve">  </w:t>
-      </w:r>
-      <w:r>
-        <w:rPr>
-          <w:rStyle w:val="FunctionTok"/>
-        </w:rPr>
-        <w:t xml:space="preserve">geom_violin</w:t>
-      </w:r>
-      <w:r>
-        <w:rPr>
-          <w:rStyle w:val="NormalTok"/>
-        </w:rPr>
-        <w:t xml:space="preserve">() </w:t>
-      </w:r>
-      <w:r>
-        <w:rPr>
-          <w:rStyle w:val="SpecialCharTok"/>
-        </w:rPr>
-        <w:t xml:space="preserve">+</w:t>
-      </w:r>
-      <w:r>
-        <w:br/>
-      </w:r>
-      <w:r>
-        <w:rPr>
-          <w:rStyle w:val="NormalTok"/>
-        </w:rPr>
-        <w:t xml:space="preserve">  </w:t>
-      </w:r>
-      <w:r>
-        <w:rPr>
-          <w:rStyle w:val="FunctionTok"/>
-        </w:rPr>
-        <w:t xml:space="preserve">geom_boxplot</w:t>
-      </w:r>
-      <w:r>
-        <w:rPr>
-          <w:rStyle w:val="NormalTok"/>
-        </w:rPr>
-        <w:t xml:space="preserve">(</w:t>
-      </w:r>
-      <w:r>
-        <w:rPr>
-          <w:rStyle w:val="AttributeTok"/>
-        </w:rPr>
-        <w:t xml:space="preserve">width=</w:t>
+        <w:t xml:space="preserve">cex.names=</w:t>
       </w:r>
       <w:r>
         <w:rPr>
           <w:rStyle w:val="FloatTok"/>
         </w:rPr>
-        <w:t xml:space="preserve">0.1</w:t>
-      </w:r>
-      <w:r>
-        <w:rPr>
-          <w:rStyle w:val="NormalTok"/>
-        </w:rPr>
-        <w:t xml:space="preserve">, </w:t>
-      </w:r>
-      <w:r>
-        <w:rPr>
-          <w:rStyle w:val="FunctionTok"/>
-        </w:rPr>
-        <w:t xml:space="preserve">aes</w:t>
-      </w:r>
-      <w:r>
-        <w:rPr>
-          <w:rStyle w:val="NormalTok"/>
-        </w:rPr>
-        <w:t xml:space="preserve">(</w:t>
-      </w:r>
-      <w:r>
-        <w:rPr>
-          <w:rStyle w:val="AttributeTok"/>
-        </w:rPr>
-        <w:t xml:space="preserve">middle=</w:t>
-      </w:r>
-      <w:r>
-        <w:rPr>
-          <w:rStyle w:val="FunctionTok"/>
-        </w:rPr>
-        <w:t xml:space="preserve">mean</w:t>
-      </w:r>
-      <w:r>
-        <w:rPr>
-          <w:rStyle w:val="NormalTok"/>
-        </w:rPr>
-        <w:t xml:space="preserve">(ConvertedCompYearly.n))) </w:t>
-      </w:r>
-      <w:r>
-        <w:rPr>
-          <w:rStyle w:val="SpecialCharTok"/>
-        </w:rPr>
-        <w:t xml:space="preserve">+</w:t>
-      </w:r>
-      <w:r>
-        <w:br/>
-      </w:r>
-      <w:r>
-        <w:rPr>
-          <w:rStyle w:val="NormalTok"/>
-        </w:rPr>
-        <w:t xml:space="preserve">  </w:t>
-      </w:r>
-      <w:r>
-        <w:rPr>
-          <w:rStyle w:val="FunctionTok"/>
-        </w:rPr>
-        <w:t xml:space="preserve">labs</w:t>
-      </w:r>
-      <w:r>
-        <w:rPr>
-          <w:rStyle w:val="NormalTok"/>
-        </w:rPr>
-        <w:t xml:space="preserve">(</w:t>
-      </w:r>
-      <w:r>
-        <w:rPr>
-          <w:rStyle w:val="AttributeTok"/>
-        </w:rPr>
-        <w:t xml:space="preserve">title=</w:t>
-      </w:r>
-      <w:r>
-        <w:rPr>
-          <w:rStyle w:val="StringTok"/>
-        </w:rPr>
-        <w:t xml:space="preserve">"Compensation vs. Org. Size Violin Plot"</w:t>
-      </w:r>
-      <w:r>
-        <w:rPr>
-          <w:rStyle w:val="NormalTok"/>
-        </w:rPr>
-        <w:t xml:space="preserve">, </w:t>
-      </w:r>
-      <w:r>
-        <w:rPr>
-          <w:rStyle w:val="AttributeTok"/>
-        </w:rPr>
-        <w:t xml:space="preserve">x=</w:t>
-      </w:r>
-      <w:r>
-        <w:rPr>
-          <w:rStyle w:val="StringTok"/>
-        </w:rPr>
-        <w:t xml:space="preserve">"Org. Size (employees)"</w:t>
-      </w:r>
-      <w:r>
-        <w:rPr>
-          <w:rStyle w:val="NormalTok"/>
-        </w:rPr>
-        <w:t xml:space="preserve">) </w:t>
-      </w:r>
-      <w:r>
-        <w:rPr>
-          <w:rStyle w:val="SpecialCharTok"/>
-        </w:rPr>
-        <w:t xml:space="preserve">+</w:t>
-      </w:r>
-      <w:r>
-        <w:br/>
-      </w:r>
-      <w:r>
-        <w:rPr>
-          <w:rStyle w:val="NormalTok"/>
-        </w:rPr>
-        <w:t xml:space="preserve">  </w:t>
-      </w:r>
-      <w:r>
-        <w:rPr>
-          <w:rStyle w:val="FunctionTok"/>
-        </w:rPr>
-        <w:t xml:space="preserve">scale_y_continuous</w:t>
-      </w:r>
-      <w:r>
-        <w:rPr>
-          <w:rStyle w:val="NormalTok"/>
-        </w:rPr>
-        <w:t xml:space="preserve">(</w:t>
-      </w:r>
-      <w:r>
-        <w:rPr>
-          <w:rStyle w:val="AttributeTok"/>
-        </w:rPr>
-        <w:t xml:space="preserve">name=</w:t>
-      </w:r>
-      <w:r>
-        <w:rPr>
-          <w:rStyle w:val="StringTok"/>
-        </w:rPr>
-        <w:t xml:space="preserve">"Yearly Compensation ($USD)"</w:t>
-      </w:r>
-      <w:r>
-        <w:rPr>
-          <w:rStyle w:val="NormalTok"/>
-        </w:rPr>
-        <w:t xml:space="preserve">, </w:t>
-      </w:r>
-      <w:r>
-        <w:rPr>
-          <w:rStyle w:val="AttributeTok"/>
-        </w:rPr>
-        <w:t xml:space="preserve">labels=</w:t>
-      </w:r>
-      <w:r>
-        <w:rPr>
-          <w:rStyle w:val="NormalTok"/>
-        </w:rPr>
-        <w:t xml:space="preserve">scales</w:t>
-      </w:r>
-      <w:r>
-        <w:rPr>
-          <w:rStyle w:val="SpecialCharTok"/>
-        </w:rPr>
-        <w:t xml:space="preserve">::</w:t>
-      </w:r>
-      <w:r>
-        <w:rPr>
-          <w:rStyle w:val="FunctionTok"/>
-        </w:rPr>
-        <w:t xml:space="preserve">dollar_format</w:t>
-      </w:r>
-      <w:r>
-        <w:rPr>
-          <w:rStyle w:val="NormalTok"/>
-        </w:rPr>
-        <w:t xml:space="preserve">()) </w:t>
-      </w:r>
-      <w:r>
-        <w:rPr>
-          <w:rStyle w:val="SpecialCharTok"/>
-        </w:rPr>
-        <w:t xml:space="preserve">+</w:t>
-      </w:r>
-      <w:r>
-        <w:br/>
-      </w:r>
-      <w:r>
-        <w:rPr>
-          <w:rStyle w:val="NormalTok"/>
-        </w:rPr>
-        <w:t xml:space="preserve">  </w:t>
-      </w:r>
-      <w:r>
-        <w:rPr>
-          <w:rStyle w:val="FunctionTok"/>
-        </w:rPr>
-        <w:t xml:space="preserve">theme</w:t>
-      </w:r>
-      <w:r>
-        <w:rPr>
-          <w:rStyle w:val="NormalTok"/>
-        </w:rPr>
-        <w:t xml:space="preserve">(</w:t>
-      </w:r>
-      <w:r>
-        <w:rPr>
-          <w:rStyle w:val="AttributeTok"/>
-        </w:rPr>
-        <w:t xml:space="preserve">axis.text.x=</w:t>
-      </w:r>
-      <w:r>
-        <w:rPr>
-          <w:rStyle w:val="FunctionTok"/>
-        </w:rPr>
-        <w:t xml:space="preserve">element_text</w:t>
-      </w:r>
-      <w:r>
-        <w:rPr>
-          <w:rStyle w:val="NormalTok"/>
-        </w:rPr>
-        <w:t xml:space="preserve">(</w:t>
-      </w:r>
-      <w:r>
-        <w:rPr>
-          <w:rStyle w:val="AttributeTok"/>
-        </w:rPr>
-        <w:t xml:space="preserve">angle=</w:t>
-      </w:r>
-      <w:r>
-        <w:rPr>
-          <w:rStyle w:val="DecValTok"/>
-        </w:rPr>
-        <w:t xml:space="preserve">30</w:t>
-      </w:r>
-      <w:r>
-        <w:rPr>
-          <w:rStyle w:val="NormalTok"/>
-        </w:rPr>
-        <w:t xml:space="preserve">, </w:t>
-      </w:r>
-      <w:r>
-        <w:rPr>
-          <w:rStyle w:val="AttributeTok"/>
-        </w:rPr>
-        <w:t xml:space="preserve">hjust=</w:t>
-      </w:r>
-      <w:r>
-        <w:rPr>
-          <w:rStyle w:val="DecValTok"/>
-        </w:rPr>
-        <w:t xml:space="preserve">1</w:t>
-      </w:r>
-      <w:r>
-        <w:rPr>
-          <w:rStyle w:val="NormalTok"/>
-        </w:rPr>
-        <w:t xml:space="preserve">), </w:t>
-      </w:r>
-      <w:r>
-        <w:rPr>
-          <w:rStyle w:val="AttributeTok"/>
-        </w:rPr>
-        <w:t xml:space="preserve">plot.title=</w:t>
-      </w:r>
-      <w:r>
-        <w:rPr>
-          <w:rStyle w:val="FunctionTok"/>
-        </w:rPr>
-        <w:t xml:space="preserve">element_text</w:t>
-      </w:r>
-      <w:r>
-        <w:rPr>
-          <w:rStyle w:val="NormalTok"/>
-        </w:rPr>
-        <w:t xml:space="preserve">(</w:t>
-      </w:r>
-      <w:r>
-        <w:rPr>
-          <w:rStyle w:val="AttributeTok"/>
-        </w:rPr>
-        <w:t xml:space="preserve">hjust=</w:t>
-      </w:r>
-      <w:r>
-        <w:rPr>
-          <w:rStyle w:val="FloatTok"/>
-        </w:rPr>
-        <w:t xml:space="preserve">0.5</w:t>
-      </w:r>
-      <w:r>
-        <w:rPr>
-          <w:rStyle w:val="NormalTok"/>
-        </w:rPr>
-        <w:t xml:space="preserve">))</w:t>
+        <w:t xml:space="preserve">0.7</w:t>
+      </w:r>
+      <w:r>
+        <w:br/>
+      </w:r>
+      <w:r>
+        <w:rPr>
+          <w:rStyle w:val="NormalTok"/>
+        </w:rPr>
+        <w:t xml:space="preserve">)</w:t>
       </w:r>
     </w:p>
     <w:p>
@@ -5534,7 +5523,7 @@
               <a:graphicData uri="http://schemas.openxmlformats.org/drawingml/2006/picture">
                 <pic:pic>
                   <pic:nvPicPr>
-                    <pic:cNvPr descr="Mark_M._Young-Compensation_in_IT-CIS663_files/figure-docx/ConvertedCompYearly%20vs.%20OrgSize%20violin-1.png" id="50" name="Picture"/>
+                    <pic:cNvPr descr="Mark_M._Young-Compensation_in_IT-CIS663_files/figure-docx/DevType%20frequency%20bar%20chart-1.png" id="50" name="Picture"/>
                     <pic:cNvPicPr>
                       <a:picLocks noChangeArrowheads="1" noChangeAspect="1"/>
                     </pic:cNvPicPr>
@@ -5575,72 +5564,318 @@
         <w:t xml:space="preserve">Figure</w:t>
       </w:r>
     </w:p>
-    <w:bookmarkEnd w:id="51"/>
-    <w:bookmarkStart w:id="55" w:name="normality-of-the-data"/>
     <w:p>
       <w:pPr>
-        <w:pStyle w:val="Heading2"/>
-      </w:pPr>
-      <w:r>
-        <w:rPr>
-          <w:rStyle w:val="SectionNumber"/>
-        </w:rPr>
-        <w:t xml:space="preserve">6.2</w:t>
-      </w:r>
-      <w:r>
-        <w:tab/>
-      </w:r>
-      <w:r>
-        <w:t xml:space="preserve">Normality of the Data</w:t>
+        <w:pStyle w:val="BodyText"/>
+      </w:pPr>
+      <w:r>
+        <w:t xml:space="preserve">Lorem ipsum</w:t>
       </w:r>
     </w:p>
     <w:p>
       <w:pPr>
-        <w:pStyle w:val="FirstParagraph"/>
-      </w:pPr>
-      <w:r>
-        <w:t xml:space="preserve">Lorem ipsum</w:t>
+        <w:pStyle w:val="SourceCode"/>
+      </w:pPr>
+      <w:r>
+        <w:rPr>
+          <w:rStyle w:val="CommentTok"/>
+        </w:rPr>
+        <w:t xml:space="preserve">#TODO ConvertedCompYearly vs. YearsCodePro scatter plot</w:t>
       </w:r>
     </w:p>
     <w:p>
       <w:pPr>
+        <w:pStyle w:val="FirstParagraph"/>
+      </w:pPr>
+      <w:r>
+        <w:rPr>
+          <w:rStyle w:val="VerbatimChar"/>
+        </w:rPr>
+        <w:t xml:space="preserve">OrgSize.o</w:t>
+      </w:r>
+      <w:r>
+        <w:t xml:space="preserve"> </w:t>
+      </w:r>
+      <w:r>
+        <w:t xml:space="preserve">is not statistically significant, but an upward trend is apparent. Lorem ipsum</w:t>
+      </w:r>
+    </w:p>
+    <w:p>
+      <w:pPr>
         <w:pStyle w:val="SourceCode"/>
       </w:pPr>
       <w:r>
         <w:rPr>
+          <w:rStyle w:val="NormalTok"/>
+        </w:rPr>
+        <w:t xml:space="preserve">dat_comp_vs_org_df </w:t>
+      </w:r>
+      <w:r>
+        <w:rPr>
+          <w:rStyle w:val="OtherTok"/>
+        </w:rPr>
+        <w:t xml:space="preserve">&lt;-</w:t>
+      </w:r>
+      <w:r>
+        <w:rPr>
+          <w:rStyle w:val="NormalTok"/>
+        </w:rPr>
+        <w:t xml:space="preserve"> dat_sliced[</w:t>
+      </w:r>
+      <w:r>
+        <w:rPr>
           <w:rStyle w:val="FunctionTok"/>
         </w:rPr>
-        <w:t xml:space="preserve">ggqqplot</w:t>
-      </w:r>
-      <w:r>
-        <w:rPr>
-          <w:rStyle w:val="NormalTok"/>
-        </w:rPr>
-        <w:t xml:space="preserve">(dat_sliced</w:t>
+        <w:t xml:space="preserve">c</w:t>
+      </w:r>
+      <w:r>
+        <w:rPr>
+          <w:rStyle w:val="NormalTok"/>
+        </w:rPr>
+        <w:t xml:space="preserve">(</w:t>
+      </w:r>
+      <w:r>
+        <w:rPr>
+          <w:rStyle w:val="StringTok"/>
+        </w:rPr>
+        <w:t xml:space="preserve">"ConvertedCompYearly.n"</w:t>
+      </w:r>
+      <w:r>
+        <w:rPr>
+          <w:rStyle w:val="NormalTok"/>
+        </w:rPr>
+        <w:t xml:space="preserve">, </w:t>
+      </w:r>
+      <w:r>
+        <w:rPr>
+          <w:rStyle w:val="StringTok"/>
+        </w:rPr>
+        <w:t xml:space="preserve">"OrgSize.o"</w:t>
+      </w:r>
+      <w:r>
+        <w:rPr>
+          <w:rStyle w:val="NormalTok"/>
+        </w:rPr>
+        <w:t xml:space="preserve">)]</w:t>
+      </w:r>
+      <w:r>
+        <w:br/>
+      </w:r>
+      <w:r>
+        <w:rPr>
+          <w:rStyle w:val="NormalTok"/>
+        </w:rPr>
+        <w:t xml:space="preserve">violin </w:t>
+      </w:r>
+      <w:r>
+        <w:rPr>
+          <w:rStyle w:val="OtherTok"/>
+        </w:rPr>
+        <w:t xml:space="preserve">&lt;-</w:t>
+      </w:r>
+      <w:r>
+        <w:rPr>
+          <w:rStyle w:val="NormalTok"/>
+        </w:rPr>
+        <w:t xml:space="preserve"> </w:t>
+      </w:r>
+      <w:r>
+        <w:rPr>
+          <w:rStyle w:val="FunctionTok"/>
+        </w:rPr>
+        <w:t xml:space="preserve">ggplot</w:t>
+      </w:r>
+      <w:r>
+        <w:rPr>
+          <w:rStyle w:val="NormalTok"/>
+        </w:rPr>
+        <w:t xml:space="preserve">(dat_comp_vs_org_df, </w:t>
+      </w:r>
+      <w:r>
+        <w:rPr>
+          <w:rStyle w:val="FunctionTok"/>
+        </w:rPr>
+        <w:t xml:space="preserve">aes</w:t>
+      </w:r>
+      <w:r>
+        <w:rPr>
+          <w:rStyle w:val="NormalTok"/>
+        </w:rPr>
+        <w:t xml:space="preserve">(</w:t>
+      </w:r>
+      <w:r>
+        <w:rPr>
+          <w:rStyle w:val="AttributeTok"/>
+        </w:rPr>
+        <w:t xml:space="preserve">y=</w:t>
+      </w:r>
+      <w:r>
+        <w:rPr>
+          <w:rStyle w:val="NormalTok"/>
+        </w:rPr>
+        <w:t xml:space="preserve">ConvertedCompYearly.n, </w:t>
+      </w:r>
+      <w:r>
+        <w:rPr>
+          <w:rStyle w:val="AttributeTok"/>
+        </w:rPr>
+        <w:t xml:space="preserve">x=</w:t>
+      </w:r>
+      <w:r>
+        <w:rPr>
+          <w:rStyle w:val="NormalTok"/>
+        </w:rPr>
+        <w:t xml:space="preserve">OrgSize.o))</w:t>
+      </w:r>
+      <w:r>
+        <w:br/>
+      </w:r>
+      <w:r>
+        <w:rPr>
+          <w:rStyle w:val="NormalTok"/>
+        </w:rPr>
+        <w:t xml:space="preserve">violin </w:t>
       </w:r>
       <w:r>
         <w:rPr>
           <w:rStyle w:val="SpecialCharTok"/>
         </w:rPr>
-        <w:t xml:space="preserve">$</w:t>
-      </w:r>
-      <w:r>
-        <w:rPr>
-          <w:rStyle w:val="NormalTok"/>
-        </w:rPr>
-        <w:t xml:space="preserve">ConvertedCompYearly.n, </w:t>
+        <w:t xml:space="preserve">+</w:t>
+      </w:r>
+      <w:r>
+        <w:br/>
+      </w:r>
+      <w:r>
+        <w:rPr>
+          <w:rStyle w:val="NormalTok"/>
+        </w:rPr>
+        <w:t xml:space="preserve">  </w:t>
+      </w:r>
+      <w:r>
+        <w:rPr>
+          <w:rStyle w:val="FunctionTok"/>
+        </w:rPr>
+        <w:t xml:space="preserve">geom_violin</w:t>
+      </w:r>
+      <w:r>
+        <w:rPr>
+          <w:rStyle w:val="NormalTok"/>
+        </w:rPr>
+        <w:t xml:space="preserve">() </w:t>
+      </w:r>
+      <w:r>
+        <w:rPr>
+          <w:rStyle w:val="SpecialCharTok"/>
+        </w:rPr>
+        <w:t xml:space="preserve">+</w:t>
+      </w:r>
+      <w:r>
+        <w:br/>
+      </w:r>
+      <w:r>
+        <w:rPr>
+          <w:rStyle w:val="NormalTok"/>
+        </w:rPr>
+        <w:t xml:space="preserve">  </w:t>
+      </w:r>
+      <w:r>
+        <w:rPr>
+          <w:rStyle w:val="FunctionTok"/>
+        </w:rPr>
+        <w:t xml:space="preserve">geom_boxplot</w:t>
+      </w:r>
+      <w:r>
+        <w:rPr>
+          <w:rStyle w:val="NormalTok"/>
+        </w:rPr>
+        <w:t xml:space="preserve">(</w:t>
       </w:r>
       <w:r>
         <w:rPr>
           <w:rStyle w:val="AttributeTok"/>
         </w:rPr>
-        <w:t xml:space="preserve">main=</w:t>
+        <w:t xml:space="preserve">width=</w:t>
+      </w:r>
+      <w:r>
+        <w:rPr>
+          <w:rStyle w:val="FloatTok"/>
+        </w:rPr>
+        <w:t xml:space="preserve">0.1</w:t>
+      </w:r>
+      <w:r>
+        <w:rPr>
+          <w:rStyle w:val="NormalTok"/>
+        </w:rPr>
+        <w:t xml:space="preserve">, </w:t>
+      </w:r>
+      <w:r>
+        <w:rPr>
+          <w:rStyle w:val="FunctionTok"/>
+        </w:rPr>
+        <w:t xml:space="preserve">aes</w:t>
+      </w:r>
+      <w:r>
+        <w:rPr>
+          <w:rStyle w:val="NormalTok"/>
+        </w:rPr>
+        <w:t xml:space="preserve">(</w:t>
+      </w:r>
+      <w:r>
+        <w:rPr>
+          <w:rStyle w:val="AttributeTok"/>
+        </w:rPr>
+        <w:t xml:space="preserve">middle=</w:t>
+      </w:r>
+      <w:r>
+        <w:rPr>
+          <w:rStyle w:val="FunctionTok"/>
+        </w:rPr>
+        <w:t xml:space="preserve">mean</w:t>
+      </w:r>
+      <w:r>
+        <w:rPr>
+          <w:rStyle w:val="NormalTok"/>
+        </w:rPr>
+        <w:t xml:space="preserve">(ConvertedCompYearly.n))) </w:t>
+      </w:r>
+      <w:r>
+        <w:rPr>
+          <w:rStyle w:val="SpecialCharTok"/>
+        </w:rPr>
+        <w:t xml:space="preserve">+</w:t>
+      </w:r>
+      <w:r>
+        <w:br/>
+      </w:r>
+      <w:r>
+        <w:rPr>
+          <w:rStyle w:val="NormalTok"/>
+        </w:rPr>
+        <w:t xml:space="preserve">  </w:t>
+      </w:r>
+      <w:r>
+        <w:rPr>
+          <w:rStyle w:val="FunctionTok"/>
+        </w:rPr>
+        <w:t xml:space="preserve">labs</w:t>
+      </w:r>
+      <w:r>
+        <w:rPr>
+          <w:rStyle w:val="NormalTok"/>
+        </w:rPr>
+        <w:t xml:space="preserve">(</w:t>
+      </w:r>
+      <w:r>
+        <w:rPr>
+          <w:rStyle w:val="AttributeTok"/>
+        </w:rPr>
+        <w:t xml:space="preserve">title=</w:t>
       </w:r>
       <w:r>
         <w:rPr>
           <w:rStyle w:val="StringTok"/>
         </w:rPr>
-        <w:t xml:space="preserve">"Yearly Compensation Q-Q Plot"</w:t>
+        <w:t xml:space="preserve">"Compensation vs. Org. Size Violin Plot"</w:t>
       </w:r>
       <w:r>
         <w:rPr>
@@ -5652,19 +5887,211 @@
         <w:rPr>
           <w:rStyle w:val="AttributeTok"/>
         </w:rPr>
-        <w:t xml:space="preserve">xlab=</w:t>
+        <w:t xml:space="preserve">x=</w:t>
       </w:r>
       <w:r>
         <w:rPr>
           <w:rStyle w:val="StringTok"/>
         </w:rPr>
-        <w:t xml:space="preserve">"Theoretical Quantiles"</w:t>
-      </w:r>
-      <w:r>
-        <w:rPr>
-          <w:rStyle w:val="NormalTok"/>
-        </w:rPr>
-        <w:t xml:space="preserve">)</w:t>
+        <w:t xml:space="preserve">"Org. Size (employees)"</w:t>
+      </w:r>
+      <w:r>
+        <w:rPr>
+          <w:rStyle w:val="NormalTok"/>
+        </w:rPr>
+        <w:t xml:space="preserve">) </w:t>
+      </w:r>
+      <w:r>
+        <w:rPr>
+          <w:rStyle w:val="SpecialCharTok"/>
+        </w:rPr>
+        <w:t xml:space="preserve">+</w:t>
+      </w:r>
+      <w:r>
+        <w:br/>
+      </w:r>
+      <w:r>
+        <w:rPr>
+          <w:rStyle w:val="NormalTok"/>
+        </w:rPr>
+        <w:t xml:space="preserve">  </w:t>
+      </w:r>
+      <w:r>
+        <w:rPr>
+          <w:rStyle w:val="FunctionTok"/>
+        </w:rPr>
+        <w:t xml:space="preserve">scale_y_continuous</w:t>
+      </w:r>
+      <w:r>
+        <w:rPr>
+          <w:rStyle w:val="NormalTok"/>
+        </w:rPr>
+        <w:t xml:space="preserve">(</w:t>
+      </w:r>
+      <w:r>
+        <w:rPr>
+          <w:rStyle w:val="AttributeTok"/>
+        </w:rPr>
+        <w:t xml:space="preserve">name=</w:t>
+      </w:r>
+      <w:r>
+        <w:rPr>
+          <w:rStyle w:val="StringTok"/>
+        </w:rPr>
+        <w:t xml:space="preserve">"Yearly Compensation ($USD)"</w:t>
+      </w:r>
+      <w:r>
+        <w:rPr>
+          <w:rStyle w:val="NormalTok"/>
+        </w:rPr>
+        <w:t xml:space="preserve">, </w:t>
+      </w:r>
+      <w:r>
+        <w:rPr>
+          <w:rStyle w:val="AttributeTok"/>
+        </w:rPr>
+        <w:t xml:space="preserve">labels=</w:t>
+      </w:r>
+      <w:r>
+        <w:rPr>
+          <w:rStyle w:val="NormalTok"/>
+        </w:rPr>
+        <w:t xml:space="preserve">scales</w:t>
+      </w:r>
+      <w:r>
+        <w:rPr>
+          <w:rStyle w:val="SpecialCharTok"/>
+        </w:rPr>
+        <w:t xml:space="preserve">::</w:t>
+      </w:r>
+      <w:r>
+        <w:rPr>
+          <w:rStyle w:val="FunctionTok"/>
+        </w:rPr>
+        <w:t xml:space="preserve">dollar_format</w:t>
+      </w:r>
+      <w:r>
+        <w:rPr>
+          <w:rStyle w:val="NormalTok"/>
+        </w:rPr>
+        <w:t xml:space="preserve">()) </w:t>
+      </w:r>
+      <w:r>
+        <w:rPr>
+          <w:rStyle w:val="SpecialCharTok"/>
+        </w:rPr>
+        <w:t xml:space="preserve">+</w:t>
+      </w:r>
+      <w:r>
+        <w:br/>
+      </w:r>
+      <w:r>
+        <w:rPr>
+          <w:rStyle w:val="NormalTok"/>
+        </w:rPr>
+        <w:t xml:space="preserve">  </w:t>
+      </w:r>
+      <w:r>
+        <w:rPr>
+          <w:rStyle w:val="FunctionTok"/>
+        </w:rPr>
+        <w:t xml:space="preserve">theme</w:t>
+      </w:r>
+      <w:r>
+        <w:rPr>
+          <w:rStyle w:val="NormalTok"/>
+        </w:rPr>
+        <w:t xml:space="preserve">(</w:t>
+      </w:r>
+      <w:r>
+        <w:rPr>
+          <w:rStyle w:val="AttributeTok"/>
+        </w:rPr>
+        <w:t xml:space="preserve">axis.text.x=</w:t>
+      </w:r>
+      <w:r>
+        <w:rPr>
+          <w:rStyle w:val="FunctionTok"/>
+        </w:rPr>
+        <w:t xml:space="preserve">element_text</w:t>
+      </w:r>
+      <w:r>
+        <w:rPr>
+          <w:rStyle w:val="NormalTok"/>
+        </w:rPr>
+        <w:t xml:space="preserve">(</w:t>
+      </w:r>
+      <w:r>
+        <w:rPr>
+          <w:rStyle w:val="AttributeTok"/>
+        </w:rPr>
+        <w:t xml:space="preserve">angle=</w:t>
+      </w:r>
+      <w:r>
+        <w:rPr>
+          <w:rStyle w:val="DecValTok"/>
+        </w:rPr>
+        <w:t xml:space="preserve">30</w:t>
+      </w:r>
+      <w:r>
+        <w:rPr>
+          <w:rStyle w:val="NormalTok"/>
+        </w:rPr>
+        <w:t xml:space="preserve">, </w:t>
+      </w:r>
+      <w:r>
+        <w:rPr>
+          <w:rStyle w:val="AttributeTok"/>
+        </w:rPr>
+        <w:t xml:space="preserve">hjust=</w:t>
+      </w:r>
+      <w:r>
+        <w:rPr>
+          <w:rStyle w:val="DecValTok"/>
+        </w:rPr>
+        <w:t xml:space="preserve">1</w:t>
+      </w:r>
+      <w:r>
+        <w:rPr>
+          <w:rStyle w:val="NormalTok"/>
+        </w:rPr>
+        <w:t xml:space="preserve">), </w:t>
+      </w:r>
+      <w:r>
+        <w:rPr>
+          <w:rStyle w:val="AttributeTok"/>
+        </w:rPr>
+        <w:t xml:space="preserve">plot.title=</w:t>
+      </w:r>
+      <w:r>
+        <w:rPr>
+          <w:rStyle w:val="FunctionTok"/>
+        </w:rPr>
+        <w:t xml:space="preserve">element_text</w:t>
+      </w:r>
+      <w:r>
+        <w:rPr>
+          <w:rStyle w:val="NormalTok"/>
+        </w:rPr>
+        <w:t xml:space="preserve">(</w:t>
+      </w:r>
+      <w:r>
+        <w:rPr>
+          <w:rStyle w:val="AttributeTok"/>
+        </w:rPr>
+        <w:t xml:space="preserve">hjust=</w:t>
+      </w:r>
+      <w:r>
+        <w:rPr>
+          <w:rStyle w:val="FloatTok"/>
+        </w:rPr>
+        <w:t xml:space="preserve">0.5</w:t>
+      </w:r>
+      <w:r>
+        <w:rPr>
+          <w:rStyle w:val="NormalTok"/>
+        </w:rPr>
+        <w:t xml:space="preserve">))</w:t>
       </w:r>
     </w:p>
     <w:p>
@@ -5676,18 +6103,18 @@
           <wp:inline>
             <wp:extent cx="4620126" cy="3696101"/>
             <wp:effectExtent b="0" l="0" r="0" t="0"/>
-            <wp:docPr descr="Figure" title="" id="53" name="Picture"/>
+            <wp:docPr descr="Figure" title="" id="52" name="Picture"/>
             <a:graphic>
               <a:graphicData uri="http://schemas.openxmlformats.org/drawingml/2006/picture">
                 <pic:pic>
                   <pic:nvPicPr>
-                    <pic:cNvPr descr="Mark_M._Young-Compensation_in_IT-CIS663_files/figure-docx/q-q%20plot%20whether%20normally%20distributed-1.png" id="54" name="Picture"/>
+                    <pic:cNvPr descr="Mark_M._Young-Compensation_in_IT-CIS663_files/figure-docx/ConvertedCompYearly%20vs.%20OrgSize%20violin-1.png" id="53" name="Picture"/>
                     <pic:cNvPicPr>
                       <a:picLocks noChangeArrowheads="1" noChangeAspect="1"/>
                     </pic:cNvPicPr>
                   </pic:nvPicPr>
                   <pic:blipFill>
-                    <a:blip r:embed="rId52"/>
+                    <a:blip r:embed="rId51"/>
                     <a:stretch>
                       <a:fillRect/>
                     </a:stretch>
@@ -5722,6 +6149,153 @@
         <w:t xml:space="preserve">Figure</w:t>
       </w:r>
     </w:p>
+    <w:bookmarkEnd w:id="54"/>
+    <w:bookmarkStart w:id="58" w:name="normality-of-the-data"/>
+    <w:p>
+      <w:pPr>
+        <w:pStyle w:val="Heading2"/>
+      </w:pPr>
+      <w:r>
+        <w:rPr>
+          <w:rStyle w:val="SectionNumber"/>
+        </w:rPr>
+        <w:t xml:space="preserve">6.2</w:t>
+      </w:r>
+      <w:r>
+        <w:tab/>
+      </w:r>
+      <w:r>
+        <w:t xml:space="preserve">Normality of the Data</w:t>
+      </w:r>
+    </w:p>
+    <w:p>
+      <w:pPr>
+        <w:pStyle w:val="FirstParagraph"/>
+      </w:pPr>
+      <w:r>
+        <w:t xml:space="preserve">Lorem ipsum</w:t>
+      </w:r>
+    </w:p>
+    <w:p>
+      <w:pPr>
+        <w:pStyle w:val="SourceCode"/>
+      </w:pPr>
+      <w:r>
+        <w:rPr>
+          <w:rStyle w:val="FunctionTok"/>
+        </w:rPr>
+        <w:t xml:space="preserve">ggqqplot</w:t>
+      </w:r>
+      <w:r>
+        <w:rPr>
+          <w:rStyle w:val="NormalTok"/>
+        </w:rPr>
+        <w:t xml:space="preserve">(dat_sliced</w:t>
+      </w:r>
+      <w:r>
+        <w:rPr>
+          <w:rStyle w:val="SpecialCharTok"/>
+        </w:rPr>
+        <w:t xml:space="preserve">$</w:t>
+      </w:r>
+      <w:r>
+        <w:rPr>
+          <w:rStyle w:val="NormalTok"/>
+        </w:rPr>
+        <w:t xml:space="preserve">ConvertedCompYearly.n, </w:t>
+      </w:r>
+      <w:r>
+        <w:rPr>
+          <w:rStyle w:val="AttributeTok"/>
+        </w:rPr>
+        <w:t xml:space="preserve">main=</w:t>
+      </w:r>
+      <w:r>
+        <w:rPr>
+          <w:rStyle w:val="StringTok"/>
+        </w:rPr>
+        <w:t xml:space="preserve">"Yearly Compensation Q-Q Plot"</w:t>
+      </w:r>
+      <w:r>
+        <w:rPr>
+          <w:rStyle w:val="NormalTok"/>
+        </w:rPr>
+        <w:t xml:space="preserve">, </w:t>
+      </w:r>
+      <w:r>
+        <w:rPr>
+          <w:rStyle w:val="AttributeTok"/>
+        </w:rPr>
+        <w:t xml:space="preserve">xlab=</w:t>
+      </w:r>
+      <w:r>
+        <w:rPr>
+          <w:rStyle w:val="StringTok"/>
+        </w:rPr>
+        <w:t xml:space="preserve">"Theoretical Quantiles"</w:t>
+      </w:r>
+      <w:r>
+        <w:rPr>
+          <w:rStyle w:val="NormalTok"/>
+        </w:rPr>
+        <w:t xml:space="preserve">)</w:t>
+      </w:r>
+    </w:p>
+    <w:p>
+      <w:pPr>
+        <w:pStyle w:val="CaptionedFigure"/>
+      </w:pPr>
+      <w:r>
+        <w:drawing>
+          <wp:inline>
+            <wp:extent cx="4620126" cy="3696101"/>
+            <wp:effectExtent b="0" l="0" r="0" t="0"/>
+            <wp:docPr descr="Figure" title="" id="56" name="Picture"/>
+            <a:graphic>
+              <a:graphicData uri="http://schemas.openxmlformats.org/drawingml/2006/picture">
+                <pic:pic>
+                  <pic:nvPicPr>
+                    <pic:cNvPr descr="Mark_M._Young-Compensation_in_IT-CIS663_files/figure-docx/q-q%20plot%20whether%20normally%20distributed-1.png" id="57" name="Picture"/>
+                    <pic:cNvPicPr>
+                      <a:picLocks noChangeArrowheads="1" noChangeAspect="1"/>
+                    </pic:cNvPicPr>
+                  </pic:nvPicPr>
+                  <pic:blipFill>
+                    <a:blip r:embed="rId55"/>
+                    <a:stretch>
+                      <a:fillRect/>
+                    </a:stretch>
+                  </pic:blipFill>
+                  <pic:spPr bwMode="auto">
+                    <a:xfrm>
+                      <a:off x="0" y="0"/>
+                      <a:ext cx="4620126" cy="3696101"/>
+                    </a:xfrm>
+                    <a:prstGeom prst="rect">
+                      <a:avLst/>
+                    </a:prstGeom>
+                    <a:noFill/>
+                    <a:ln w="9525">
+                      <a:noFill/>
+                      <a:headEnd/>
+                      <a:tailEnd/>
+                    </a:ln>
+                  </pic:spPr>
+                </pic:pic>
+              </a:graphicData>
+            </a:graphic>
+          </wp:inline>
+        </w:drawing>
+      </w:r>
+    </w:p>
+    <w:p>
+      <w:pPr>
+        <w:pStyle w:val="ImageCaption"/>
+      </w:pPr>
+      <w:r>
+        <w:t xml:space="preserve">Figure</w:t>
+      </w:r>
+    </w:p>
     <w:p>
       <w:pPr>
         <w:pStyle w:val="BodyText"/>
@@ -5925,8 +6499,8 @@
         <w:t xml:space="preserve">## A = 1548, p-value &lt; 2.2e-16</w:t>
       </w:r>
     </w:p>
-    <w:bookmarkEnd w:id="55"/>
-    <w:bookmarkStart w:id="56" w:name="kurtosis-and-skewness-of-the-data"/>
+    <w:bookmarkEnd w:id="58"/>
+    <w:bookmarkStart w:id="59" w:name="kurtosis-and-skewness-of-the-data"/>
     <w:p>
       <w:pPr>
         <w:pStyle w:val="Heading2"/>
@@ -6058,9 +6632,9 @@
         <w:t xml:space="preserve">tapers to the right.</w:t>
       </w:r>
     </w:p>
-    <w:bookmarkEnd w:id="56"/>
-    <w:bookmarkEnd w:id="57"/>
-    <w:bookmarkStart w:id="61" w:name="results"/>
+    <w:bookmarkEnd w:id="59"/>
+    <w:bookmarkEnd w:id="60"/>
+    <w:bookmarkStart w:id="64" w:name="results"/>
     <w:p>
       <w:pPr>
         <w:pStyle w:val="Heading1"/>
@@ -6078,7 +6652,7 @@
         <w:t xml:space="preserve">Results</w:t>
       </w:r>
     </w:p>
-    <w:bookmarkStart w:id="58" w:name="simple-linear-regressions"/>
+    <w:bookmarkStart w:id="61" w:name="simple-linear-regressions"/>
     <w:p>
       <w:pPr>
         <w:pStyle w:val="Heading2"/>
@@ -7644,8 +8218,8 @@
         <w:t xml:space="preserve">## F-statistic: 100.4 on 28 and 89911 DF,  p-value: &lt; 2.2e-16</w:t>
       </w:r>
     </w:p>
-    <w:bookmarkEnd w:id="58"/>
-    <w:bookmarkStart w:id="59" w:name="multiple-linear-regression"/>
+    <w:bookmarkEnd w:id="61"/>
+    <w:bookmarkStart w:id="62" w:name="multiple-linear-regression"/>
     <w:p>
       <w:pPr>
         <w:pStyle w:val="Heading2"/>
@@ -12431,8 +13005,8 @@
         </m:d>
       </m:oMath>
     </w:p>
-    <w:bookmarkEnd w:id="59"/>
-    <w:bookmarkStart w:id="60" w:name="example"/>
+    <w:bookmarkEnd w:id="62"/>
+    <w:bookmarkStart w:id="63" w:name="example"/>
     <w:p>
       <w:pPr>
         <w:pStyle w:val="Heading2"/>
@@ -12783,9 +13357,9 @@
         <w:t xml:space="preserve">.</w:t>
       </w:r>
     </w:p>
-    <w:bookmarkEnd w:id="60"/>
-    <w:bookmarkEnd w:id="61"/>
-    <w:bookmarkStart w:id="62" w:name="implications"/>
+    <w:bookmarkEnd w:id="63"/>
+    <w:bookmarkEnd w:id="64"/>
+    <w:bookmarkStart w:id="65" w:name="implications"/>
     <w:p>
       <w:pPr>
         <w:pStyle w:val="Heading1"/>
@@ -12852,8 +13426,8 @@
         <w:t xml:space="preserve">It seems that giving the public the impression that women are not equitably compensated has resulted in the opposite result, perhaps because compensation was equitable before the response in the workplace. Statistical results like this should be referenced when developing workplace policies and practices, instead of referencing a news anchor’s opinion or someone’s feelings expressed during a press conference.</w:t>
       </w:r>
     </w:p>
-    <w:bookmarkEnd w:id="62"/>
-    <w:bookmarkStart w:id="63" w:name="conclusion"/>
+    <w:bookmarkEnd w:id="65"/>
+    <w:bookmarkStart w:id="66" w:name="conclusion"/>
     <w:p>
       <w:pPr>
         <w:pStyle w:val="Heading1"/>
@@ -12879,8 +13453,8 @@
         <w:t xml:space="preserve">This study examined the association of yearly compensation in IT positions against gender and three other variables: years coding professorially, organization size, and developer type. Using multiple linear regression analysis, it was concluded that not only does gender make a statistically significant difference in yearly compensation, but females make more than men and those who identify as a gender other than male or female make even more than females.</w:t>
       </w:r>
     </w:p>
-    <w:bookmarkEnd w:id="63"/>
-    <w:bookmarkStart w:id="79" w:name="references-citationlibrary"/>
+    <w:bookmarkEnd w:id="66"/>
+    <w:bookmarkStart w:id="82" w:name="references"/>
     <w:p>
       <w:pPr>
         <w:pStyle w:val="Heading1"/>
@@ -12895,16 +13469,7 @@
         <w:tab/>
       </w:r>
       <w:r>
-        <w:t xml:space="preserve">References (</w:t>
-      </w:r>
-      <w:r>
-        <w:rPr>
-          <w:rStyle w:val="VerbatimChar"/>
-        </w:rPr>
-        <w:t xml:space="preserve">citation("library)</w:t>
-      </w:r>
-      <w:r>
-        <w:t xml:space="preserve">)</w:t>
+        <w:t xml:space="preserve">References</w:t>
       </w:r>
     </w:p>
     <w:p>
@@ -12930,7 +13495,7 @@
       <w:r>
         <w:t xml:space="preserve"> </w:t>
       </w:r>
-      <w:hyperlink r:id="rId64">
+      <w:hyperlink r:id="rId67">
         <w:r>
           <w:rPr>
             <w:rStyle w:val="Hyperlink"/>
@@ -12962,7 +13527,7 @@
       <w:r>
         <w:t xml:space="preserve"> </w:t>
       </w:r>
-      <w:hyperlink r:id="rId65">
+      <w:hyperlink r:id="rId68">
         <w:r>
           <w:rPr>
             <w:rStyle w:val="Hyperlink"/>
@@ -12994,7 +13559,7 @@
       <w:r>
         <w:t xml:space="preserve"> </w:t>
       </w:r>
-      <w:hyperlink r:id="rId66">
+      <w:hyperlink r:id="rId69">
         <w:r>
           <w:rPr>
             <w:rStyle w:val="Hyperlink"/>
@@ -13017,7 +13582,7 @@
       <w:r>
         <w:t xml:space="preserve"> </w:t>
       </w:r>
-      <w:hyperlink r:id="rId67">
+      <w:hyperlink r:id="rId70">
         <w:r>
           <w:rPr>
             <w:rStyle w:val="Hyperlink"/>
@@ -13091,7 +13656,7 @@
       <w:r>
         <w:t xml:space="preserve"> </w:t>
       </w:r>
-      <w:hyperlink r:id="rId68">
+      <w:hyperlink r:id="rId71">
         <w:r>
           <w:rPr>
             <w:rStyle w:val="Hyperlink"/>
@@ -13123,7 +13688,7 @@
       <w:r>
         <w:t xml:space="preserve"> </w:t>
       </w:r>
-      <w:hyperlink r:id="rId69">
+      <w:hyperlink r:id="rId72">
         <w:r>
           <w:rPr>
             <w:rStyle w:val="Hyperlink"/>
@@ -13155,7 +13720,7 @@
       <w:r>
         <w:t xml:space="preserve"> </w:t>
       </w:r>
-      <w:hyperlink r:id="rId70">
+      <w:hyperlink r:id="rId73">
         <w:r>
           <w:rPr>
             <w:rStyle w:val="Hyperlink"/>
@@ -13187,7 +13752,7 @@
       <w:r>
         <w:t xml:space="preserve"> </w:t>
       </w:r>
-      <w:hyperlink r:id="rId71">
+      <w:hyperlink r:id="rId74">
         <w:r>
           <w:rPr>
             <w:rStyle w:val="Hyperlink"/>
@@ -13219,7 +13784,7 @@
       <w:r>
         <w:t xml:space="preserve"> </w:t>
       </w:r>
-      <w:hyperlink r:id="rId72">
+      <w:hyperlink r:id="rId75">
         <w:r>
           <w:rPr>
             <w:rStyle w:val="Hyperlink"/>
@@ -13265,7 +13830,7 @@
       <w:r>
         <w:t xml:space="preserve"> </w:t>
       </w:r>
-      <w:hyperlink r:id="rId73">
+      <w:hyperlink r:id="rId76">
         <w:r>
           <w:rPr>
             <w:rStyle w:val="Hyperlink"/>
@@ -13297,7 +13862,7 @@
       <w:r>
         <w:t xml:space="preserve"> </w:t>
       </w:r>
-      <w:hyperlink r:id="rId74">
+      <w:hyperlink r:id="rId77">
         <w:r>
           <w:rPr>
             <w:rStyle w:val="Hyperlink"/>
@@ -13329,7 +13894,7 @@
       <w:r>
         <w:t xml:space="preserve"> </w:t>
       </w:r>
-      <w:hyperlink r:id="rId75">
+      <w:hyperlink r:id="rId78">
         <w:r>
           <w:rPr>
             <w:rStyle w:val="Hyperlink"/>
@@ -13361,7 +13926,7 @@
       <w:r>
         <w:t xml:space="preserve"> </w:t>
       </w:r>
-      <w:hyperlink r:id="rId76">
+      <w:hyperlink r:id="rId79">
         <w:r>
           <w:rPr>
             <w:rStyle w:val="Hyperlink"/>
@@ -13393,7 +13958,7 @@
       <w:r>
         <w:t xml:space="preserve"> </w:t>
       </w:r>
-      <w:hyperlink r:id="rId77">
+      <w:hyperlink r:id="rId80">
         <w:r>
           <w:rPr>
             <w:rStyle w:val="Hyperlink"/>
@@ -13425,7 +13990,7 @@
       <w:r>
         <w:t xml:space="preserve"> </w:t>
       </w:r>
-      <w:hyperlink r:id="rId78">
+      <w:hyperlink r:id="rId81">
         <w:r>
           <w:rPr>
             <w:rStyle w:val="Hyperlink"/>
@@ -13437,7 +14002,7 @@
         <w:t xml:space="preserve"> </w:t>
       </w:r>
     </w:p>
-    <w:bookmarkEnd w:id="79"/>
+    <w:bookmarkEnd w:id="82"/>
     <w:sectPr/>
   </w:body>
 </w:document>

</xml_diff>